<commit_message>
changed action - push to hopmantriatlon.cz
</commit_message>
<xml_diff>
--- a/www/files/pulmaraton21.docx
+++ b/www/files/pulmaraton21.docx
@@ -931,17 +931,7 @@
           <w:szCs w:val="28"/>
           <w:lang w:eastAsia="cs-CZ"/>
         </w:rPr>
-        <w:t xml:space="preserve">dorostenci </w:t>
-      </w:r>
-      <w:r>
-        <w:rPr>
-          <w:rFonts w:ascii="Nunito" w:eastAsia="Times New Roman" w:hAnsi="Nunito" w:cs="Tahoma"/>
-          <w:color w:val="000000"/>
-          <w:sz w:val="28"/>
-          <w:szCs w:val="28"/>
-          <w:lang w:eastAsia="cs-CZ"/>
-        </w:rPr>
-        <w:t>(15-</w:t>
+        <w:t>dorostenci (15-</w:t>
       </w:r>
       <w:r>
         <w:rPr>
@@ -951,17 +941,7 @@
           <w:szCs w:val="28"/>
           <w:lang w:val="en-US" w:eastAsia="cs-CZ"/>
         </w:rPr>
-        <w:t>19 let</w:t>
-      </w:r>
-      <w:r>
-        <w:rPr>
-          <w:rFonts w:ascii="Nunito" w:eastAsia="Times New Roman" w:hAnsi="Nunito" w:cs="Tahoma"/>
-          <w:color w:val="000000"/>
-          <w:sz w:val="28"/>
-          <w:szCs w:val="28"/>
-          <w:lang w:val="en-US" w:eastAsia="cs-CZ"/>
-        </w:rPr>
-        <w:t>)</w:t>
+        <w:t>19 let)</w:t>
       </w:r>
       <w:r>
         <w:rPr>
@@ -1355,7 +1335,7 @@
           <w:szCs w:val="28"/>
           <w:lang w:eastAsia="cs-CZ"/>
         </w:rPr>
-        <w:t>Není důležité zvítězit, ale zúčastnit se a zůstat zdravý!</w:t>
+        <w:t>Není důležité zvítězit, ale zůstat v kondici a pohodě.</w:t>
       </w:r>
     </w:p>
     <w:p>
@@ -2323,7 +2303,6 @@
   <w:style w:type="character" w:default="1" w:styleId="Standardnpsmoodstavce">
     <w:name w:val="Default Paragraph Font"/>
     <w:uiPriority w:val="1"/>
-    <w:semiHidden/>
     <w:unhideWhenUsed/>
   </w:style>
   <w:style w:type="table" w:default="1" w:styleId="Normlntabulka">

</xml_diff>

<commit_message>
halfmarathon registration form edited
</commit_message>
<xml_diff>
--- a/www/files/pulmaraton21.docx
+++ b/www/files/pulmaraton21.docx
@@ -277,8 +277,8 @@
           <w:b/>
           <w:bCs/>
           <w:color w:val="000000"/>
-          <w:sz w:val="28"/>
-          <w:szCs w:val="28"/>
+          <w:sz w:val="18"/>
+          <w:szCs w:val="18"/>
           <w:lang w:eastAsia="cs-CZ"/>
         </w:rPr>
       </w:pPr>
@@ -289,78 +289,86 @@
         <w:rPr>
           <w:rFonts w:ascii="Nunito" w:eastAsia="Times New Roman" w:hAnsi="Nunito" w:cs="Tahoma"/>
           <w:color w:val="000000"/>
-          <w:sz w:val="28"/>
-          <w:szCs w:val="28"/>
-          <w:lang w:eastAsia="cs-CZ"/>
-        </w:rPr>
-      </w:pPr>
-      <w:r>
-        <w:rPr>
-          <w:rFonts w:ascii="Nunito" w:eastAsia="Times New Roman" w:hAnsi="Nunito" w:cs="Tahoma"/>
-          <w:color w:val="000000"/>
-          <w:sz w:val="28"/>
-          <w:szCs w:val="28"/>
-          <w:lang w:eastAsia="cs-CZ"/>
-        </w:rPr>
-        <w:t>Zvol si svůj startovní čas, vydej se na svůj závodní běh. Oficiální tratě podél řeky Ohře v délce 10 km či 21 km s rovinatým profilem.</w:t>
+          <w:sz w:val="26"/>
+          <w:szCs w:val="26"/>
+          <w:lang w:eastAsia="cs-CZ"/>
+        </w:rPr>
+      </w:pPr>
+      <w:r>
+        <w:rPr>
+          <w:rFonts w:ascii="Nunito" w:eastAsia="Times New Roman" w:hAnsi="Nunito" w:cs="Tahoma"/>
+          <w:color w:val="000000"/>
+          <w:sz w:val="26"/>
+          <w:szCs w:val="26"/>
+          <w:lang w:eastAsia="cs-CZ"/>
+        </w:rPr>
+        <w:t>Zvol si svůj startovní čas, vydej se na svůj závodní běh.</w:t>
       </w:r>
     </w:p>
     <w:p>
       <w:pPr>
-        <w:spacing w:after="0"/>
+        <w:spacing w:line="240" w:lineRule="auto"/>
+        <w:rPr>
+          <w:rFonts w:ascii="Nunito" w:eastAsia="Times New Roman" w:hAnsi="Nunito" w:cs="Tahoma"/>
+          <w:color w:val="000000"/>
+          <w:sz w:val="26"/>
+          <w:szCs w:val="26"/>
+          <w:lang w:eastAsia="cs-CZ"/>
+        </w:rPr>
+      </w:pPr>
+      <w:r>
         <w:rPr>
           <w:rFonts w:ascii="Nunito" w:eastAsia="Times New Roman" w:hAnsi="Nunito" w:cs="Tahoma"/>
           <w:b/>
           <w:bCs/>
           <w:color w:val="000000"/>
-          <w:sz w:val="28"/>
-          <w:szCs w:val="28"/>
-          <w:lang w:eastAsia="cs-CZ"/>
-        </w:rPr>
-      </w:pPr>
+          <w:sz w:val="26"/>
+          <w:szCs w:val="26"/>
+          <w:lang w:eastAsia="cs-CZ"/>
+        </w:rPr>
+        <w:t>Distance</w:t>
+      </w:r>
       <w:r>
         <w:rPr>
           <w:rFonts w:ascii="Nunito" w:eastAsia="Times New Roman" w:hAnsi="Nunito" w:cs="Tahoma"/>
           <w:b/>
           <w:bCs/>
           <w:color w:val="000000"/>
-          <w:sz w:val="28"/>
-          <w:szCs w:val="28"/>
-          <w:lang w:eastAsia="cs-CZ"/>
-        </w:rPr>
-        <w:t xml:space="preserve">Distance: </w:t>
-      </w:r>
-      <w:proofErr w:type="gramStart"/>
-      <w:r>
-        <w:rPr>
-          <w:rFonts w:ascii="Nunito" w:eastAsia="Times New Roman" w:hAnsi="Nunito" w:cs="Tahoma"/>
-          <w:color w:val="000000"/>
-          <w:sz w:val="28"/>
-          <w:szCs w:val="28"/>
-          <w:lang w:eastAsia="cs-CZ"/>
-        </w:rPr>
-        <w:t>21km</w:t>
-      </w:r>
-      <w:proofErr w:type="gramEnd"/>
-      <w:r>
-        <w:rPr>
-          <w:rFonts w:ascii="Nunito" w:eastAsia="Times New Roman" w:hAnsi="Nunito" w:cs="Tahoma"/>
-          <w:color w:val="000000"/>
-          <w:sz w:val="28"/>
-          <w:szCs w:val="28"/>
-          <w:lang w:eastAsia="cs-CZ"/>
-        </w:rPr>
-        <w:t>, 10km</w:t>
+          <w:sz w:val="26"/>
+          <w:szCs w:val="26"/>
+          <w:lang w:eastAsia="cs-CZ"/>
+        </w:rPr>
+        <w:t>:</w:t>
+      </w:r>
+      <w:r>
+        <w:rPr>
+          <w:rFonts w:ascii="Nunito" w:eastAsia="Times New Roman" w:hAnsi="Nunito" w:cs="Tahoma"/>
+          <w:color w:val="000000"/>
+          <w:sz w:val="26"/>
+          <w:szCs w:val="26"/>
+          <w:lang w:eastAsia="cs-CZ"/>
+        </w:rPr>
+        <w:t xml:space="preserve"> </w:t>
+      </w:r>
+      <w:r>
+        <w:rPr>
+          <w:rFonts w:ascii="Nunito" w:eastAsia="Times New Roman" w:hAnsi="Nunito" w:cs="Tahoma"/>
+          <w:color w:val="000000"/>
+          <w:sz w:val="26"/>
+          <w:szCs w:val="26"/>
+          <w:lang w:eastAsia="cs-CZ"/>
+        </w:rPr>
+        <w:t>tratě podél řeky Ohře v délce 10 km či 21 km s rovinatým profilem.</w:t>
       </w:r>
     </w:p>
     <w:p>
       <w:pPr>
-        <w:spacing w:after="0"/>
-        <w:rPr>
-          <w:rFonts w:ascii="Nunito" w:eastAsia="Times New Roman" w:hAnsi="Nunito" w:cs="Tahoma"/>
-          <w:color w:val="000000"/>
-          <w:sz w:val="28"/>
-          <w:szCs w:val="28"/>
+        <w:spacing w:line="240" w:lineRule="auto"/>
+        <w:rPr>
+          <w:rFonts w:ascii="Nunito" w:eastAsia="Times New Roman" w:hAnsi="Nunito" w:cs="Tahoma"/>
+          <w:color w:val="000000"/>
+          <w:sz w:val="26"/>
+          <w:szCs w:val="26"/>
           <w:lang w:eastAsia="cs-CZ"/>
         </w:rPr>
       </w:pPr>
@@ -370,8 +378,8 @@
           <w:b/>
           <w:bCs/>
           <w:color w:val="000000"/>
-          <w:sz w:val="28"/>
-          <w:szCs w:val="28"/>
+          <w:sz w:val="26"/>
+          <w:szCs w:val="26"/>
           <w:lang w:eastAsia="cs-CZ"/>
         </w:rPr>
         <w:t>Prezentace</w:t>
@@ -382,8 +390,8 @@
           <w:b/>
           <w:bCs/>
           <w:color w:val="000000"/>
-          <w:sz w:val="28"/>
-          <w:szCs w:val="28"/>
+          <w:sz w:val="26"/>
+          <w:szCs w:val="26"/>
           <w:lang w:eastAsia="cs-CZ"/>
         </w:rPr>
         <w:t>:</w:t>
@@ -392,8 +400,8 @@
         <w:rPr>
           <w:rFonts w:ascii="Nunito" w:eastAsia="Times New Roman" w:hAnsi="Nunito" w:cs="Tahoma"/>
           <w:color w:val="000000"/>
-          <w:sz w:val="28"/>
-          <w:szCs w:val="28"/>
+          <w:sz w:val="26"/>
+          <w:szCs w:val="26"/>
           <w:lang w:eastAsia="cs-CZ"/>
         </w:rPr>
         <w:t xml:space="preserve"> v místě startu od 8:30</w:t>
@@ -402,8 +410,8 @@
         <w:rPr>
           <w:rFonts w:ascii="Nunito" w:eastAsia="Times New Roman" w:hAnsi="Nunito" w:cs="Tahoma"/>
           <w:color w:val="000000"/>
-          <w:sz w:val="28"/>
-          <w:szCs w:val="28"/>
+          <w:sz w:val="26"/>
+          <w:szCs w:val="26"/>
           <w:lang w:eastAsia="cs-CZ"/>
         </w:rPr>
         <w:t xml:space="preserve"> (registrace online na </w:t>
@@ -413,8 +421,8 @@
           <w:rPr>
             <w:rStyle w:val="Hypertextovodkaz"/>
             <w:rFonts w:ascii="Nunito" w:eastAsia="Times New Roman" w:hAnsi="Nunito" w:cs="Tahoma"/>
-            <w:sz w:val="28"/>
-            <w:szCs w:val="28"/>
+            <w:sz w:val="26"/>
+            <w:szCs w:val="26"/>
             <w:lang w:eastAsia="cs-CZ"/>
           </w:rPr>
           <w:t>hopmantriatlon.cz</w:t>
@@ -424,11 +432,21 @@
         <w:rPr>
           <w:rFonts w:ascii="Nunito" w:eastAsia="Times New Roman" w:hAnsi="Nunito" w:cs="Tahoma"/>
           <w:color w:val="000000"/>
-          <w:sz w:val="28"/>
-          <w:szCs w:val="28"/>
+          <w:sz w:val="26"/>
+          <w:szCs w:val="26"/>
           <w:lang w:eastAsia="cs-CZ"/>
         </w:rPr>
         <w:t>)</w:t>
+      </w:r>
+      <w:r>
+        <w:rPr>
+          <w:rFonts w:ascii="Nunito" w:eastAsia="Times New Roman" w:hAnsi="Nunito" w:cs="Tahoma"/>
+          <w:color w:val="000000"/>
+          <w:sz w:val="26"/>
+          <w:szCs w:val="26"/>
+          <w:lang w:eastAsia="cs-CZ"/>
+        </w:rPr>
+        <w:t>.</w:t>
       </w:r>
     </w:p>
     <w:p>
@@ -437,18 +455,18 @@
         <w:rPr>
           <w:rFonts w:ascii="Nunito" w:eastAsia="Times New Roman" w:hAnsi="Nunito" w:cs="Tahoma"/>
           <w:color w:val="000000"/>
-          <w:sz w:val="28"/>
-          <w:szCs w:val="28"/>
-          <w:lang w:eastAsia="cs-CZ"/>
-        </w:rPr>
-      </w:pPr>
-      <w:r>
-        <w:rPr>
-          <w:rFonts w:ascii="Nunito" w:eastAsia="Times New Roman" w:hAnsi="Nunito" w:cs="Tahoma"/>
-          <w:b/>
-          <w:color w:val="000000"/>
-          <w:sz w:val="28"/>
-          <w:szCs w:val="28"/>
+          <w:sz w:val="26"/>
+          <w:szCs w:val="26"/>
+          <w:lang w:eastAsia="cs-CZ"/>
+        </w:rPr>
+      </w:pPr>
+      <w:r>
+        <w:rPr>
+          <w:rFonts w:ascii="Nunito" w:eastAsia="Times New Roman" w:hAnsi="Nunito" w:cs="Tahoma"/>
+          <w:b/>
+          <w:color w:val="000000"/>
+          <w:sz w:val="26"/>
+          <w:szCs w:val="26"/>
           <w:lang w:eastAsia="cs-CZ"/>
         </w:rPr>
         <w:t>V</w:t>
@@ -458,8 +476,8 @@
           <w:rFonts w:ascii="Nunito" w:eastAsia="Times New Roman" w:hAnsi="Nunito" w:cs="Tahoma"/>
           <w:b/>
           <w:color w:val="000000"/>
-          <w:sz w:val="28"/>
-          <w:szCs w:val="28"/>
+          <w:sz w:val="26"/>
+          <w:szCs w:val="26"/>
           <w:lang w:eastAsia="cs-CZ"/>
         </w:rPr>
         <w:t>ýsledky</w:t>
@@ -469,8 +487,8 @@
           <w:rFonts w:ascii="Nunito" w:eastAsia="Times New Roman" w:hAnsi="Nunito" w:cs="Tahoma"/>
           <w:b/>
           <w:color w:val="000000"/>
-          <w:sz w:val="28"/>
-          <w:szCs w:val="28"/>
+          <w:sz w:val="26"/>
+          <w:szCs w:val="26"/>
           <w:lang w:eastAsia="cs-CZ"/>
         </w:rPr>
         <w:t>:</w:t>
@@ -479,8 +497,8 @@
         <w:rPr>
           <w:rFonts w:ascii="Nunito" w:eastAsia="Times New Roman" w:hAnsi="Nunito" w:cs="Tahoma"/>
           <w:color w:val="000000"/>
-          <w:sz w:val="28"/>
-          <w:szCs w:val="28"/>
+          <w:sz w:val="26"/>
+          <w:szCs w:val="26"/>
           <w:lang w:eastAsia="cs-CZ"/>
         </w:rPr>
         <w:t xml:space="preserve"> </w:t>
@@ -489,8 +507,8 @@
         <w:rPr>
           <w:rFonts w:ascii="Nunito" w:eastAsia="Times New Roman" w:hAnsi="Nunito" w:cs="Tahoma"/>
           <w:color w:val="000000"/>
-          <w:sz w:val="28"/>
-          <w:szCs w:val="28"/>
+          <w:sz w:val="26"/>
+          <w:szCs w:val="26"/>
           <w:lang w:eastAsia="cs-CZ"/>
         </w:rPr>
         <w:t xml:space="preserve">Každému závodníkovi bude ručně změřen čas. Výsledková listina bude zveřejněna do večera </w:t>
@@ -499,8 +517,8 @@
         <w:rPr>
           <w:rFonts w:ascii="Nunito" w:eastAsia="Times New Roman" w:hAnsi="Nunito" w:cs="Tahoma"/>
           <w:color w:val="000000"/>
-          <w:sz w:val="28"/>
-          <w:szCs w:val="28"/>
+          <w:sz w:val="26"/>
+          <w:szCs w:val="26"/>
           <w:lang w:eastAsia="cs-CZ"/>
         </w:rPr>
         <w:t xml:space="preserve">na </w:t>
@@ -510,8 +528,8 @@
           <w:rPr>
             <w:rStyle w:val="Hypertextovodkaz"/>
             <w:rFonts w:ascii="Nunito" w:eastAsia="Times New Roman" w:hAnsi="Nunito" w:cs="Tahoma"/>
-            <w:sz w:val="28"/>
-            <w:szCs w:val="28"/>
+            <w:sz w:val="26"/>
+            <w:szCs w:val="26"/>
             <w:lang w:eastAsia="cs-CZ"/>
           </w:rPr>
           <w:t>hopmantriatlon.cz</w:t>
@@ -521,8 +539,8 @@
         <w:rPr>
           <w:rFonts w:ascii="Nunito" w:eastAsia="Times New Roman" w:hAnsi="Nunito" w:cs="Tahoma"/>
           <w:color w:val="000000"/>
-          <w:sz w:val="28"/>
-          <w:szCs w:val="28"/>
+          <w:sz w:val="26"/>
+          <w:szCs w:val="26"/>
           <w:lang w:eastAsia="cs-CZ"/>
         </w:rPr>
         <w:t xml:space="preserve">. </w:t>
@@ -531,8 +549,8 @@
         <w:rPr>
           <w:rFonts w:ascii="Nunito" w:eastAsia="Times New Roman" w:hAnsi="Nunito" w:cs="Tahoma"/>
           <w:color w:val="000000"/>
-          <w:sz w:val="28"/>
-          <w:szCs w:val="28"/>
+          <w:sz w:val="26"/>
+          <w:szCs w:val="26"/>
           <w:lang w:eastAsia="cs-CZ"/>
         </w:rPr>
         <w:t>Originální účastn</w:t>
@@ -541,8 +559,8 @@
         <w:rPr>
           <w:rFonts w:ascii="Nunito" w:eastAsia="Times New Roman" w:hAnsi="Nunito" w:cs="Tahoma"/>
           <w:color w:val="000000"/>
-          <w:sz w:val="28"/>
-          <w:szCs w:val="28"/>
+          <w:sz w:val="26"/>
+          <w:szCs w:val="26"/>
           <w:lang w:eastAsia="cs-CZ"/>
         </w:rPr>
         <w:t>i</w:t>
@@ -551,8 +569,8 @@
         <w:rPr>
           <w:rFonts w:ascii="Nunito" w:eastAsia="Times New Roman" w:hAnsi="Nunito" w:cs="Tahoma"/>
           <w:color w:val="000000"/>
-          <w:sz w:val="28"/>
-          <w:szCs w:val="28"/>
+          <w:sz w:val="26"/>
+          <w:szCs w:val="26"/>
           <w:lang w:eastAsia="cs-CZ"/>
         </w:rPr>
         <w:t>cký diplom pro každ</w:t>
@@ -561,8 +579,8 @@
         <w:rPr>
           <w:rFonts w:ascii="Nunito" w:eastAsia="Times New Roman" w:hAnsi="Nunito" w:cs="Tahoma"/>
           <w:color w:val="000000"/>
-          <w:sz w:val="28"/>
-          <w:szCs w:val="28"/>
+          <w:sz w:val="26"/>
+          <w:szCs w:val="26"/>
           <w:lang w:eastAsia="cs-CZ"/>
         </w:rPr>
         <w:t>é</w:t>
@@ -571,8 +589,8 @@
         <w:rPr>
           <w:rFonts w:ascii="Nunito" w:eastAsia="Times New Roman" w:hAnsi="Nunito" w:cs="Tahoma"/>
           <w:color w:val="000000"/>
-          <w:sz w:val="28"/>
-          <w:szCs w:val="28"/>
+          <w:sz w:val="26"/>
+          <w:szCs w:val="26"/>
           <w:lang w:eastAsia="cs-CZ"/>
         </w:rPr>
         <w:t>ho finišera</w:t>
@@ -581,8 +599,8 @@
         <w:rPr>
           <w:rFonts w:ascii="Nunito" w:eastAsia="Times New Roman" w:hAnsi="Nunito" w:cs="Tahoma"/>
           <w:color w:val="000000"/>
-          <w:sz w:val="28"/>
-          <w:szCs w:val="28"/>
+          <w:sz w:val="26"/>
+          <w:szCs w:val="26"/>
           <w:lang w:eastAsia="cs-CZ"/>
         </w:rPr>
         <w:t xml:space="preserve"> naší</w:t>
@@ -591,8 +609,8 @@
         <w:rPr>
           <w:rFonts w:ascii="Nunito" w:eastAsia="Times New Roman" w:hAnsi="Nunito" w:cs="Tahoma"/>
           <w:color w:val="000000"/>
-          <w:sz w:val="28"/>
-          <w:szCs w:val="28"/>
+          <w:sz w:val="26"/>
+          <w:szCs w:val="26"/>
           <w:lang w:eastAsia="cs-CZ"/>
         </w:rPr>
         <w:t xml:space="preserve"> běžecké akce</w:t>
@@ -601,8 +619,8 @@
         <w:rPr>
           <w:rFonts w:ascii="Nunito" w:eastAsia="Times New Roman" w:hAnsi="Nunito" w:cs="Tahoma"/>
           <w:color w:val="000000"/>
-          <w:sz w:val="28"/>
-          <w:szCs w:val="28"/>
+          <w:sz w:val="26"/>
+          <w:szCs w:val="26"/>
           <w:lang w:eastAsia="cs-CZ"/>
         </w:rPr>
         <w:t xml:space="preserve"> bude ke stažení na webu </w:t>
@@ -612,8 +630,8 @@
           <w:rPr>
             <w:rStyle w:val="Hypertextovodkaz"/>
             <w:rFonts w:ascii="Nunito" w:eastAsia="Times New Roman" w:hAnsi="Nunito" w:cs="Tahoma"/>
-            <w:sz w:val="28"/>
-            <w:szCs w:val="28"/>
+            <w:sz w:val="26"/>
+            <w:szCs w:val="26"/>
             <w:lang w:eastAsia="cs-CZ"/>
           </w:rPr>
           <w:t>hopmantriatlon.cz</w:t>
@@ -623,435 +641,1543 @@
         <w:rPr>
           <w:rFonts w:ascii="Nunito" w:eastAsia="Times New Roman" w:hAnsi="Nunito" w:cs="Tahoma"/>
           <w:color w:val="000000"/>
+          <w:sz w:val="26"/>
+          <w:szCs w:val="26"/>
+          <w:lang w:eastAsia="cs-CZ"/>
+        </w:rPr>
+        <w:t xml:space="preserve"> </w:t>
+      </w:r>
+      <w:r>
+        <w:rPr>
+          <w:rFonts w:ascii="Nunito" w:eastAsia="Times New Roman" w:hAnsi="Nunito" w:cs="Tahoma"/>
+          <w:color w:val="000000"/>
+          <w:sz w:val="26"/>
+          <w:szCs w:val="26"/>
+          <w:lang w:eastAsia="cs-CZ"/>
+        </w:rPr>
+        <w:t>(nebo zaslán na email uvedený při registraci)</w:t>
+      </w:r>
+      <w:r>
+        <w:rPr>
+          <w:rFonts w:ascii="Nunito" w:eastAsia="Times New Roman" w:hAnsi="Nunito" w:cs="Tahoma"/>
+          <w:color w:val="000000"/>
+          <w:sz w:val="26"/>
+          <w:szCs w:val="26"/>
+          <w:lang w:eastAsia="cs-CZ"/>
+        </w:rPr>
+        <w:t>.</w:t>
+      </w:r>
+      <w:r>
+        <w:rPr>
+          <w:rFonts w:ascii="Nunito" w:eastAsia="Times New Roman" w:hAnsi="Nunito" w:cs="Tahoma"/>
+          <w:color w:val="000000"/>
+          <w:sz w:val="26"/>
+          <w:szCs w:val="26"/>
+          <w:lang w:eastAsia="cs-CZ"/>
+        </w:rPr>
+        <w:t xml:space="preserve"> </w:t>
+      </w:r>
+      <w:r>
+        <w:rPr>
+          <w:rFonts w:ascii="Nunito" w:eastAsia="Times New Roman" w:hAnsi="Nunito" w:cs="Tahoma"/>
+          <w:color w:val="000000"/>
+          <w:sz w:val="26"/>
+          <w:szCs w:val="26"/>
+          <w:lang w:eastAsia="cs-CZ"/>
+        </w:rPr>
+        <w:t xml:space="preserve">Cílové pivo si </w:t>
+      </w:r>
+      <w:r>
+        <w:rPr>
+          <w:rFonts w:ascii="Nunito" w:eastAsia="Times New Roman" w:hAnsi="Nunito" w:cs="Tahoma"/>
+          <w:color w:val="000000"/>
+          <w:sz w:val="26"/>
+          <w:szCs w:val="26"/>
+          <w:lang w:eastAsia="cs-CZ"/>
+        </w:rPr>
+        <w:t xml:space="preserve">i </w:t>
+      </w:r>
+      <w:r>
+        <w:rPr>
+          <w:rFonts w:ascii="Nunito" w:eastAsia="Times New Roman" w:hAnsi="Nunito" w:cs="Tahoma"/>
+          <w:color w:val="000000"/>
+          <w:sz w:val="26"/>
+          <w:szCs w:val="26"/>
+          <w:lang w:eastAsia="cs-CZ"/>
+        </w:rPr>
+        <w:t xml:space="preserve">letos </w:t>
+      </w:r>
+      <w:r>
+        <w:rPr>
+          <w:rFonts w:ascii="Nunito" w:eastAsia="Times New Roman" w:hAnsi="Nunito" w:cs="Tahoma"/>
+          <w:color w:val="000000"/>
+          <w:sz w:val="26"/>
+          <w:szCs w:val="26"/>
+          <w:lang w:eastAsia="cs-CZ"/>
+        </w:rPr>
+        <w:t xml:space="preserve">bohužel </w:t>
+      </w:r>
+      <w:r>
+        <w:rPr>
+          <w:rFonts w:ascii="Nunito" w:eastAsia="Times New Roman" w:hAnsi="Nunito" w:cs="Tahoma"/>
+          <w:color w:val="000000"/>
+          <w:sz w:val="26"/>
+          <w:szCs w:val="26"/>
+          <w:lang w:eastAsia="cs-CZ"/>
+        </w:rPr>
+        <w:t>musíte koupit sami.</w:t>
+      </w:r>
+    </w:p>
+    <w:p>
+      <w:pPr>
+        <w:spacing w:line="240" w:lineRule="auto"/>
+        <w:rPr>
+          <w:rFonts w:ascii="Nunito" w:eastAsia="Times New Roman" w:hAnsi="Nunito" w:cs="Tahoma"/>
+          <w:color w:val="000000"/>
+          <w:sz w:val="26"/>
+          <w:szCs w:val="26"/>
+          <w:lang w:eastAsia="cs-CZ"/>
+        </w:rPr>
+      </w:pPr>
+      <w:r>
+        <w:rPr>
+          <w:rFonts w:ascii="Nunito" w:eastAsia="Times New Roman" w:hAnsi="Nunito" w:cs="Tahoma"/>
+          <w:b/>
+          <w:color w:val="000000"/>
+          <w:sz w:val="26"/>
+          <w:szCs w:val="26"/>
+          <w:lang w:eastAsia="cs-CZ"/>
+        </w:rPr>
+        <w:t>Startovn</w:t>
+      </w:r>
+      <w:r>
+        <w:rPr>
+          <w:rFonts w:ascii="Nunito" w:eastAsia="Times New Roman" w:hAnsi="Nunito" w:cs="Tahoma"/>
+          <w:b/>
+          <w:color w:val="000000"/>
+          <w:sz w:val="26"/>
+          <w:szCs w:val="26"/>
+          <w:lang w:eastAsia="cs-CZ"/>
+        </w:rPr>
+        <w:t>é</w:t>
+      </w:r>
+      <w:r>
+        <w:rPr>
+          <w:rFonts w:ascii="Nunito" w:eastAsia="Times New Roman" w:hAnsi="Nunito" w:cs="Tahoma"/>
+          <w:b/>
+          <w:color w:val="000000"/>
+          <w:sz w:val="26"/>
+          <w:szCs w:val="26"/>
+          <w:lang w:val="en-US" w:eastAsia="cs-CZ"/>
+        </w:rPr>
+        <w:t xml:space="preserve">: </w:t>
+      </w:r>
+      <w:r>
+        <w:rPr>
+          <w:rFonts w:ascii="Nunito" w:eastAsia="Times New Roman" w:hAnsi="Nunito" w:cs="Tahoma"/>
+          <w:b/>
+          <w:bCs/>
+          <w:color w:val="000000"/>
+          <w:sz w:val="26"/>
+          <w:szCs w:val="26"/>
+          <w:lang w:eastAsia="cs-CZ"/>
+        </w:rPr>
+        <w:t>100,-Kč</w:t>
+      </w:r>
+      <w:r>
+        <w:rPr>
+          <w:rFonts w:ascii="Nunito" w:eastAsia="Times New Roman" w:hAnsi="Nunito" w:cs="Tahoma"/>
+          <w:b/>
+          <w:bCs/>
+          <w:color w:val="000000"/>
+          <w:sz w:val="26"/>
+          <w:szCs w:val="26"/>
+          <w:lang w:eastAsia="cs-CZ"/>
+        </w:rPr>
+        <w:t xml:space="preserve"> </w:t>
+      </w:r>
+      <w:r>
+        <w:rPr>
+          <w:rFonts w:ascii="Nunito" w:eastAsia="Times New Roman" w:hAnsi="Nunito" w:cs="Tahoma"/>
+          <w:color w:val="000000"/>
+          <w:sz w:val="26"/>
+          <w:szCs w:val="26"/>
+          <w:lang w:eastAsia="cs-CZ"/>
+        </w:rPr>
+        <w:t>(s originální</w:t>
+      </w:r>
+      <w:r>
+        <w:rPr>
+          <w:rFonts w:ascii="Nunito" w:eastAsia="Times New Roman" w:hAnsi="Nunito" w:cs="Tahoma"/>
+          <w:color w:val="000000"/>
+          <w:sz w:val="26"/>
+          <w:szCs w:val="26"/>
+          <w:lang w:eastAsia="cs-CZ"/>
+        </w:rPr>
+        <w:t xml:space="preserve"> kovovou </w:t>
+      </w:r>
+      <w:proofErr w:type="spellStart"/>
+      <w:r>
+        <w:rPr>
+          <w:rFonts w:ascii="Nunito" w:eastAsia="Times New Roman" w:hAnsi="Nunito" w:cs="Tahoma"/>
+          <w:color w:val="000000"/>
+          <w:sz w:val="26"/>
+          <w:szCs w:val="26"/>
+          <w:lang w:eastAsia="cs-CZ"/>
+        </w:rPr>
+        <w:t>finišerskou</w:t>
+      </w:r>
+      <w:proofErr w:type="spellEnd"/>
+      <w:r>
+        <w:rPr>
+          <w:rFonts w:ascii="Nunito" w:eastAsia="Times New Roman" w:hAnsi="Nunito" w:cs="Tahoma"/>
+          <w:color w:val="000000"/>
+          <w:sz w:val="26"/>
+          <w:szCs w:val="26"/>
+          <w:lang w:eastAsia="cs-CZ"/>
+        </w:rPr>
+        <w:t xml:space="preserve"> medail</w:t>
+      </w:r>
+      <w:r>
+        <w:rPr>
+          <w:rFonts w:ascii="Nunito" w:eastAsia="Times New Roman" w:hAnsi="Nunito" w:cs="Tahoma"/>
+          <w:color w:val="000000"/>
+          <w:sz w:val="26"/>
+          <w:szCs w:val="26"/>
+          <w:lang w:eastAsia="cs-CZ"/>
+        </w:rPr>
+        <w:t>í a startovním číslem)</w:t>
+      </w:r>
+    </w:p>
+    <w:p>
+      <w:pPr>
+        <w:spacing w:after="105" w:line="240" w:lineRule="auto"/>
+        <w:rPr>
+          <w:rFonts w:ascii="Nunito" w:eastAsia="Times New Roman" w:hAnsi="Nunito" w:cs="Tahoma"/>
+          <w:b/>
+          <w:bCs/>
+          <w:color w:val="000000"/>
           <w:sz w:val="28"/>
           <w:szCs w:val="28"/>
-          <w:lang w:eastAsia="cs-CZ"/>
-        </w:rPr>
-        <w:t xml:space="preserve"> </w:t>
-      </w:r>
-      <w:r>
-        <w:rPr>
-          <w:rFonts w:ascii="Nunito" w:eastAsia="Times New Roman" w:hAnsi="Nunito" w:cs="Tahoma"/>
+          <w:lang w:eastAsia="cs-CZ" w:bidi="cs-CZ"/>
+        </w:rPr>
+      </w:pPr>
+      <w:r>
+        <w:rPr>
+          <w:rFonts w:ascii="Nunito" w:eastAsia="Times New Roman" w:hAnsi="Nunito" w:cs="Tahoma"/>
+          <w:b/>
+          <w:bCs/>
           <w:color w:val="000000"/>
           <w:sz w:val="28"/>
           <w:szCs w:val="28"/>
           <w:lang w:eastAsia="cs-CZ"/>
         </w:rPr>
-        <w:t>(nebo zaslán na email uvedený při registraci)</w:t>
-      </w:r>
-      <w:r>
-        <w:rPr>
-          <w:rFonts w:ascii="Nunito" w:eastAsia="Times New Roman" w:hAnsi="Nunito" w:cs="Tahoma"/>
+        <w:t xml:space="preserve">Kategorie </w:t>
+      </w:r>
+      <w:r>
+        <w:rPr>
+          <w:rFonts w:ascii="Nunito" w:eastAsia="Times New Roman" w:hAnsi="Nunito" w:cs="Tahoma"/>
+          <w:b/>
+          <w:bCs/>
           <w:color w:val="000000"/>
           <w:sz w:val="28"/>
           <w:szCs w:val="28"/>
-          <w:lang w:eastAsia="cs-CZ"/>
-        </w:rPr>
-        <w:t>.</w:t>
-      </w:r>
-      <w:r>
-        <w:rPr>
-          <w:rFonts w:ascii="Nunito" w:eastAsia="Times New Roman" w:hAnsi="Nunito" w:cs="Tahoma"/>
+          <w:lang w:eastAsia="cs-CZ" w:bidi="cs-CZ"/>
+        </w:rPr>
+        <w:t>p</w:t>
+      </w:r>
+      <w:r>
+        <w:rPr>
+          <w:rFonts w:ascii="Nunito" w:eastAsia="Times New Roman" w:hAnsi="Nunito" w:cs="Tahoma"/>
+          <w:b/>
+          <w:bCs/>
           <w:color w:val="000000"/>
           <w:sz w:val="28"/>
           <w:szCs w:val="28"/>
-          <w:lang w:eastAsia="cs-CZ"/>
-        </w:rPr>
-        <w:t xml:space="preserve"> </w:t>
+          <w:lang w:eastAsia="cs-CZ" w:bidi="cs-CZ"/>
+        </w:rPr>
+        <w:t>ůlmaraton</w:t>
+      </w:r>
+      <w:r>
+        <w:rPr>
+          <w:rFonts w:ascii="Nunito" w:eastAsia="Times New Roman" w:hAnsi="Nunito" w:cs="Tahoma"/>
+          <w:b/>
+          <w:bCs/>
+          <w:color w:val="000000"/>
+          <w:sz w:val="28"/>
+          <w:szCs w:val="28"/>
+          <w:lang w:eastAsia="cs-CZ" w:bidi="cs-CZ"/>
+        </w:rPr>
+        <w:t>u</w:t>
+      </w:r>
+      <w:r>
+        <w:rPr>
+          <w:rFonts w:ascii="Nunito" w:eastAsia="Times New Roman" w:hAnsi="Nunito" w:cs="Tahoma"/>
+          <w:b/>
+          <w:bCs/>
+          <w:color w:val="000000"/>
+          <w:sz w:val="28"/>
+          <w:szCs w:val="28"/>
+          <w:lang w:eastAsia="cs-CZ" w:bidi="cs-CZ"/>
+        </w:rPr>
+        <w:t xml:space="preserve"> (21km)</w:t>
       </w:r>
     </w:p>
     <w:p>
       <w:pPr>
-        <w:spacing w:line="240" w:lineRule="auto"/>
-        <w:rPr>
-          <w:rFonts w:ascii="Nunito" w:eastAsia="Times New Roman" w:hAnsi="Nunito" w:cs="Tahoma"/>
+        <w:spacing w:after="105" w:line="240" w:lineRule="auto"/>
+        <w:rPr>
+          <w:rFonts w:ascii="Nunito" w:eastAsia="Times New Roman" w:hAnsi="Nunito" w:cs="Tahoma"/>
+          <w:color w:val="000000"/>
+          <w:sz w:val="24"/>
+          <w:szCs w:val="24"/>
+          <w:lang w:eastAsia="cs-CZ" w:bidi="cs-CZ"/>
+        </w:rPr>
+      </w:pPr>
+      <w:r>
+        <w:rPr>
+          <w:rFonts w:ascii="Nunito" w:eastAsia="Times New Roman" w:hAnsi="Nunito" w:cs="Tahoma"/>
+          <w:b/>
+          <w:color w:val="000000"/>
+          <w:sz w:val="24"/>
+          <w:szCs w:val="24"/>
+          <w:lang w:eastAsia="cs-CZ" w:bidi="cs-CZ"/>
+        </w:rPr>
+        <w:t xml:space="preserve">M18 </w:t>
+      </w:r>
+      <w:r>
+        <w:rPr>
+          <w:rFonts w:ascii="Nunito" w:eastAsia="Times New Roman" w:hAnsi="Nunito" w:cs="Tahoma"/>
+          <w:color w:val="000000"/>
+          <w:sz w:val="24"/>
+          <w:szCs w:val="24"/>
+          <w:lang w:eastAsia="cs-CZ" w:bidi="cs-CZ"/>
+        </w:rPr>
+        <w:t>(muži 18-39 let, nar. 200</w:t>
+      </w:r>
+      <w:r>
+        <w:rPr>
+          <w:rFonts w:ascii="Nunito" w:eastAsia="Times New Roman" w:hAnsi="Nunito" w:cs="Tahoma"/>
+          <w:color w:val="000000"/>
+          <w:sz w:val="24"/>
+          <w:szCs w:val="24"/>
+          <w:lang w:eastAsia="cs-CZ" w:bidi="cs-CZ"/>
+        </w:rPr>
+        <w:t>3</w:t>
+      </w:r>
+      <w:r>
+        <w:rPr>
+          <w:rFonts w:ascii="Nunito" w:eastAsia="Times New Roman" w:hAnsi="Nunito" w:cs="Tahoma"/>
+          <w:color w:val="000000"/>
+          <w:sz w:val="24"/>
+          <w:szCs w:val="24"/>
+          <w:lang w:eastAsia="cs-CZ" w:bidi="cs-CZ"/>
+        </w:rPr>
+        <w:t>-198</w:t>
+      </w:r>
+      <w:r>
+        <w:rPr>
+          <w:rFonts w:ascii="Nunito" w:eastAsia="Times New Roman" w:hAnsi="Nunito" w:cs="Tahoma"/>
+          <w:color w:val="000000"/>
+          <w:sz w:val="24"/>
+          <w:szCs w:val="24"/>
+          <w:lang w:eastAsia="cs-CZ" w:bidi="cs-CZ"/>
+        </w:rPr>
+        <w:t>2</w:t>
+      </w:r>
+      <w:r>
+        <w:rPr>
+          <w:rFonts w:ascii="Nunito" w:eastAsia="Times New Roman" w:hAnsi="Nunito" w:cs="Tahoma"/>
+          <w:color w:val="000000"/>
+          <w:sz w:val="24"/>
+          <w:szCs w:val="24"/>
+          <w:lang w:eastAsia="cs-CZ" w:bidi="cs-CZ"/>
+        </w:rPr>
+        <w:t>)</w:t>
+      </w:r>
+      <w:r>
+        <w:rPr>
+          <w:rFonts w:ascii="Nunito" w:eastAsia="Times New Roman" w:hAnsi="Nunito" w:cs="Tahoma"/>
+          <w:color w:val="000000"/>
+          <w:sz w:val="24"/>
+          <w:szCs w:val="24"/>
+          <w:lang w:eastAsia="cs-CZ" w:bidi="cs-CZ"/>
+        </w:rPr>
+        <w:tab/>
+      </w:r>
+      <w:r>
+        <w:rPr>
+          <w:rFonts w:ascii="Nunito" w:eastAsia="Times New Roman" w:hAnsi="Nunito" w:cs="Tahoma"/>
+          <w:color w:val="000000"/>
+          <w:sz w:val="24"/>
+          <w:szCs w:val="24"/>
+          <w:lang w:eastAsia="cs-CZ" w:bidi="cs-CZ"/>
+        </w:rPr>
+        <w:tab/>
+      </w:r>
+      <w:r>
+        <w:rPr>
+          <w:rFonts w:ascii="Nunito" w:eastAsia="Times New Roman" w:hAnsi="Nunito" w:cs="Tahoma"/>
+          <w:b/>
+          <w:color w:val="000000"/>
+          <w:sz w:val="24"/>
+          <w:szCs w:val="24"/>
+          <w:lang w:eastAsia="cs-CZ" w:bidi="cs-CZ"/>
+        </w:rPr>
+        <w:t xml:space="preserve">Ž18 </w:t>
+      </w:r>
+      <w:r>
+        <w:rPr>
+          <w:rFonts w:ascii="Nunito" w:eastAsia="Times New Roman" w:hAnsi="Nunito" w:cs="Tahoma"/>
+          <w:color w:val="000000"/>
+          <w:sz w:val="24"/>
+          <w:szCs w:val="24"/>
+          <w:lang w:eastAsia="cs-CZ" w:bidi="cs-CZ"/>
+        </w:rPr>
+        <w:t>(ženy 18-39 let, nar. 200</w:t>
+      </w:r>
+      <w:r>
+        <w:rPr>
+          <w:rFonts w:ascii="Nunito" w:eastAsia="Times New Roman" w:hAnsi="Nunito" w:cs="Tahoma"/>
+          <w:color w:val="000000"/>
+          <w:sz w:val="24"/>
+          <w:szCs w:val="24"/>
+          <w:lang w:eastAsia="cs-CZ" w:bidi="cs-CZ"/>
+        </w:rPr>
+        <w:t>3</w:t>
+      </w:r>
+      <w:r>
+        <w:rPr>
+          <w:rFonts w:ascii="Nunito" w:eastAsia="Times New Roman" w:hAnsi="Nunito" w:cs="Tahoma"/>
+          <w:color w:val="000000"/>
+          <w:sz w:val="24"/>
+          <w:szCs w:val="24"/>
+          <w:lang w:eastAsia="cs-CZ" w:bidi="cs-CZ"/>
+        </w:rPr>
+        <w:t>-198</w:t>
+      </w:r>
+      <w:r>
+        <w:rPr>
+          <w:rFonts w:ascii="Nunito" w:eastAsia="Times New Roman" w:hAnsi="Nunito" w:cs="Tahoma"/>
+          <w:color w:val="000000"/>
+          <w:sz w:val="24"/>
+          <w:szCs w:val="24"/>
+          <w:lang w:eastAsia="cs-CZ" w:bidi="cs-CZ"/>
+        </w:rPr>
+        <w:t>2</w:t>
+      </w:r>
+      <w:r>
+        <w:rPr>
+          <w:rFonts w:ascii="Nunito" w:eastAsia="Times New Roman" w:hAnsi="Nunito" w:cs="Tahoma"/>
+          <w:color w:val="000000"/>
+          <w:sz w:val="24"/>
+          <w:szCs w:val="24"/>
+          <w:lang w:eastAsia="cs-CZ" w:bidi="cs-CZ"/>
+        </w:rPr>
+        <w:t>)</w:t>
+      </w:r>
+    </w:p>
+    <w:p>
+      <w:pPr>
+        <w:spacing w:after="105" w:line="240" w:lineRule="auto"/>
+        <w:rPr>
+          <w:rFonts w:ascii="Nunito" w:eastAsia="Times New Roman" w:hAnsi="Nunito" w:cs="Tahoma"/>
+          <w:color w:val="000000"/>
+          <w:sz w:val="24"/>
+          <w:szCs w:val="24"/>
+          <w:lang w:eastAsia="cs-CZ" w:bidi="cs-CZ"/>
+        </w:rPr>
+      </w:pPr>
+      <w:r>
+        <w:rPr>
+          <w:rFonts w:ascii="Nunito" w:eastAsia="Times New Roman" w:hAnsi="Nunito" w:cs="Tahoma"/>
+          <w:b/>
+          <w:color w:val="000000"/>
+          <w:sz w:val="24"/>
+          <w:szCs w:val="24"/>
+          <w:lang w:eastAsia="cs-CZ" w:bidi="cs-CZ"/>
+        </w:rPr>
+        <w:t xml:space="preserve">M40 </w:t>
+      </w:r>
+      <w:r>
+        <w:rPr>
+          <w:rFonts w:ascii="Nunito" w:eastAsia="Times New Roman" w:hAnsi="Nunito" w:cs="Tahoma"/>
+          <w:color w:val="000000"/>
+          <w:sz w:val="24"/>
+          <w:szCs w:val="24"/>
+          <w:lang w:eastAsia="cs-CZ" w:bidi="cs-CZ"/>
+        </w:rPr>
+        <w:t>(muži 40-49 let, nar. 198</w:t>
+      </w:r>
+      <w:r>
+        <w:rPr>
+          <w:rFonts w:ascii="Nunito" w:eastAsia="Times New Roman" w:hAnsi="Nunito" w:cs="Tahoma"/>
+          <w:color w:val="000000"/>
+          <w:sz w:val="24"/>
+          <w:szCs w:val="24"/>
+          <w:lang w:eastAsia="cs-CZ" w:bidi="cs-CZ"/>
+        </w:rPr>
+        <w:t>1</w:t>
+      </w:r>
+      <w:r>
+        <w:rPr>
+          <w:rFonts w:ascii="Nunito" w:eastAsia="Times New Roman" w:hAnsi="Nunito" w:cs="Tahoma"/>
+          <w:color w:val="000000"/>
+          <w:sz w:val="24"/>
+          <w:szCs w:val="24"/>
+          <w:lang w:eastAsia="cs-CZ" w:bidi="cs-CZ"/>
+        </w:rPr>
+        <w:t>-197</w:t>
+      </w:r>
+      <w:r>
+        <w:rPr>
+          <w:rFonts w:ascii="Nunito" w:eastAsia="Times New Roman" w:hAnsi="Nunito" w:cs="Tahoma"/>
+          <w:color w:val="000000"/>
+          <w:sz w:val="24"/>
+          <w:szCs w:val="24"/>
+          <w:lang w:eastAsia="cs-CZ" w:bidi="cs-CZ"/>
+        </w:rPr>
+        <w:t>2</w:t>
+      </w:r>
+      <w:r>
+        <w:rPr>
+          <w:rFonts w:ascii="Nunito" w:eastAsia="Times New Roman" w:hAnsi="Nunito" w:cs="Tahoma"/>
+          <w:color w:val="000000"/>
+          <w:sz w:val="24"/>
+          <w:szCs w:val="24"/>
+          <w:lang w:eastAsia="cs-CZ" w:bidi="cs-CZ"/>
+        </w:rPr>
+        <w:t>)</w:t>
+      </w:r>
+      <w:r>
+        <w:rPr>
+          <w:rFonts w:ascii="Nunito" w:eastAsia="Times New Roman" w:hAnsi="Nunito" w:cs="Tahoma"/>
+          <w:color w:val="000000"/>
+          <w:sz w:val="24"/>
+          <w:szCs w:val="24"/>
+          <w:lang w:eastAsia="cs-CZ" w:bidi="cs-CZ"/>
+        </w:rPr>
+        <w:tab/>
+      </w:r>
+      <w:r>
+        <w:rPr>
+          <w:rFonts w:ascii="Nunito" w:eastAsia="Times New Roman" w:hAnsi="Nunito" w:cs="Tahoma"/>
+          <w:color w:val="000000"/>
+          <w:sz w:val="24"/>
+          <w:szCs w:val="24"/>
+          <w:lang w:eastAsia="cs-CZ" w:bidi="cs-CZ"/>
+        </w:rPr>
+        <w:tab/>
+      </w:r>
+      <w:r>
+        <w:rPr>
+          <w:rFonts w:ascii="Nunito" w:eastAsia="Times New Roman" w:hAnsi="Nunito" w:cs="Tahoma"/>
+          <w:b/>
+          <w:color w:val="000000"/>
+          <w:sz w:val="24"/>
+          <w:szCs w:val="24"/>
+          <w:lang w:eastAsia="cs-CZ" w:bidi="cs-CZ"/>
+        </w:rPr>
+        <w:t xml:space="preserve">Ž40 </w:t>
+      </w:r>
+      <w:r>
+        <w:rPr>
+          <w:rFonts w:ascii="Nunito" w:eastAsia="Times New Roman" w:hAnsi="Nunito" w:cs="Tahoma"/>
+          <w:color w:val="000000"/>
+          <w:sz w:val="24"/>
+          <w:szCs w:val="24"/>
+          <w:lang w:eastAsia="cs-CZ" w:bidi="cs-CZ"/>
+        </w:rPr>
+        <w:t>(ženy 40-4</w:t>
+      </w:r>
+      <w:r>
+        <w:rPr>
+          <w:rFonts w:ascii="Nunito" w:eastAsia="Times New Roman" w:hAnsi="Nunito" w:cs="Tahoma"/>
+          <w:color w:val="000000"/>
+          <w:sz w:val="24"/>
+          <w:szCs w:val="24"/>
+          <w:lang w:val="en-US" w:eastAsia="cs-CZ"/>
+        </w:rPr>
+        <w:t>9</w:t>
+      </w:r>
+      <w:r>
+        <w:rPr>
+          <w:rFonts w:ascii="Nunito" w:eastAsia="Times New Roman" w:hAnsi="Nunito" w:cs="Tahoma"/>
+          <w:color w:val="000000"/>
+          <w:sz w:val="24"/>
+          <w:szCs w:val="24"/>
+          <w:lang w:eastAsia="cs-CZ" w:bidi="cs-CZ"/>
+        </w:rPr>
+        <w:t xml:space="preserve"> let, nar. 198</w:t>
+      </w:r>
+      <w:r>
+        <w:rPr>
+          <w:rFonts w:ascii="Nunito" w:eastAsia="Times New Roman" w:hAnsi="Nunito" w:cs="Tahoma"/>
+          <w:color w:val="000000"/>
+          <w:sz w:val="24"/>
+          <w:szCs w:val="24"/>
+          <w:lang w:eastAsia="cs-CZ" w:bidi="cs-CZ"/>
+        </w:rPr>
+        <w:t>1</w:t>
+      </w:r>
+      <w:r>
+        <w:rPr>
+          <w:rFonts w:ascii="Nunito" w:eastAsia="Times New Roman" w:hAnsi="Nunito" w:cs="Tahoma"/>
+          <w:color w:val="000000"/>
+          <w:sz w:val="24"/>
+          <w:szCs w:val="24"/>
+          <w:lang w:eastAsia="cs-CZ" w:bidi="cs-CZ"/>
+        </w:rPr>
+        <w:t>-197</w:t>
+      </w:r>
+      <w:r>
+        <w:rPr>
+          <w:rFonts w:ascii="Nunito" w:eastAsia="Times New Roman" w:hAnsi="Nunito" w:cs="Tahoma"/>
+          <w:color w:val="000000"/>
+          <w:sz w:val="24"/>
+          <w:szCs w:val="24"/>
+          <w:lang w:eastAsia="cs-CZ" w:bidi="cs-CZ"/>
+        </w:rPr>
+        <w:t>2</w:t>
+      </w:r>
+      <w:r>
+        <w:rPr>
+          <w:rFonts w:ascii="Nunito" w:eastAsia="Times New Roman" w:hAnsi="Nunito" w:cs="Tahoma"/>
+          <w:color w:val="000000"/>
+          <w:sz w:val="24"/>
+          <w:szCs w:val="24"/>
+          <w:lang w:eastAsia="cs-CZ" w:bidi="cs-CZ"/>
+        </w:rPr>
+        <w:t>)</w:t>
+      </w:r>
+    </w:p>
+    <w:p>
+      <w:pPr>
+        <w:spacing w:after="105" w:line="240" w:lineRule="auto"/>
+        <w:rPr>
+          <w:rFonts w:ascii="Nunito" w:eastAsia="Times New Roman" w:hAnsi="Nunito" w:cs="Tahoma"/>
+          <w:color w:val="000000"/>
+          <w:sz w:val="24"/>
+          <w:szCs w:val="24"/>
+          <w:lang w:eastAsia="cs-CZ" w:bidi="cs-CZ"/>
+        </w:rPr>
+      </w:pPr>
+      <w:r>
+        <w:rPr>
+          <w:rFonts w:ascii="Nunito" w:eastAsia="Times New Roman" w:hAnsi="Nunito" w:cs="Tahoma"/>
+          <w:b/>
+          <w:color w:val="000000"/>
+          <w:sz w:val="24"/>
+          <w:szCs w:val="24"/>
+          <w:lang w:eastAsia="cs-CZ" w:bidi="cs-CZ"/>
+        </w:rPr>
+        <w:t xml:space="preserve">M50 </w:t>
+      </w:r>
+      <w:r>
+        <w:rPr>
+          <w:rFonts w:ascii="Nunito" w:eastAsia="Times New Roman" w:hAnsi="Nunito" w:cs="Tahoma"/>
+          <w:color w:val="000000"/>
+          <w:sz w:val="24"/>
+          <w:szCs w:val="24"/>
+          <w:lang w:eastAsia="cs-CZ" w:bidi="cs-CZ"/>
+        </w:rPr>
+        <w:t>(muži 50-59 let, nar. 197</w:t>
+      </w:r>
+      <w:r>
+        <w:rPr>
+          <w:rFonts w:ascii="Nunito" w:eastAsia="Times New Roman" w:hAnsi="Nunito" w:cs="Tahoma"/>
+          <w:color w:val="000000"/>
+          <w:sz w:val="24"/>
+          <w:szCs w:val="24"/>
+          <w:lang w:eastAsia="cs-CZ" w:bidi="cs-CZ"/>
+        </w:rPr>
+        <w:t>1</w:t>
+      </w:r>
+      <w:r>
+        <w:rPr>
+          <w:rFonts w:ascii="Nunito" w:eastAsia="Times New Roman" w:hAnsi="Nunito" w:cs="Tahoma"/>
+          <w:color w:val="000000"/>
+          <w:sz w:val="24"/>
+          <w:szCs w:val="24"/>
+          <w:lang w:eastAsia="cs-CZ" w:bidi="cs-CZ"/>
+        </w:rPr>
+        <w:t>-196</w:t>
+      </w:r>
+      <w:r>
+        <w:rPr>
+          <w:rFonts w:ascii="Nunito" w:eastAsia="Times New Roman" w:hAnsi="Nunito" w:cs="Tahoma"/>
+          <w:color w:val="000000"/>
+          <w:sz w:val="24"/>
+          <w:szCs w:val="24"/>
+          <w:lang w:eastAsia="cs-CZ" w:bidi="cs-CZ"/>
+        </w:rPr>
+        <w:t>2</w:t>
+      </w:r>
+      <w:r>
+        <w:rPr>
+          <w:rFonts w:ascii="Nunito" w:eastAsia="Times New Roman" w:hAnsi="Nunito" w:cs="Tahoma"/>
+          <w:color w:val="000000"/>
+          <w:sz w:val="24"/>
+          <w:szCs w:val="24"/>
+          <w:lang w:eastAsia="cs-CZ" w:bidi="cs-CZ"/>
+        </w:rPr>
+        <w:t>)</w:t>
+      </w:r>
+      <w:r>
+        <w:rPr>
+          <w:rFonts w:ascii="Nunito" w:eastAsia="Times New Roman" w:hAnsi="Nunito" w:cs="Tahoma"/>
+          <w:color w:val="000000"/>
+          <w:sz w:val="24"/>
+          <w:szCs w:val="24"/>
+          <w:lang w:eastAsia="cs-CZ" w:bidi="cs-CZ"/>
+        </w:rPr>
+        <w:tab/>
+      </w:r>
+      <w:r>
+        <w:rPr>
+          <w:rFonts w:ascii="Nunito" w:eastAsia="Times New Roman" w:hAnsi="Nunito" w:cs="Tahoma"/>
+          <w:color w:val="000000"/>
+          <w:sz w:val="24"/>
+          <w:szCs w:val="24"/>
+          <w:lang w:eastAsia="cs-CZ" w:bidi="cs-CZ"/>
+        </w:rPr>
+        <w:tab/>
+      </w:r>
+      <w:r>
+        <w:rPr>
+          <w:rFonts w:ascii="Nunito" w:eastAsia="Times New Roman" w:hAnsi="Nunito" w:cs="Tahoma"/>
+          <w:b/>
+          <w:color w:val="000000"/>
+          <w:sz w:val="24"/>
+          <w:szCs w:val="24"/>
+          <w:lang w:eastAsia="cs-CZ" w:bidi="cs-CZ"/>
+        </w:rPr>
+        <w:t xml:space="preserve">Ž50 </w:t>
+      </w:r>
+      <w:r>
+        <w:rPr>
+          <w:rFonts w:ascii="Nunito" w:eastAsia="Times New Roman" w:hAnsi="Nunito" w:cs="Tahoma"/>
+          <w:color w:val="000000"/>
+          <w:sz w:val="24"/>
+          <w:szCs w:val="24"/>
+          <w:lang w:eastAsia="cs-CZ" w:bidi="cs-CZ"/>
+        </w:rPr>
+        <w:t>(ženy nad 50 let, nar. 197</w:t>
+      </w:r>
+      <w:r>
+        <w:rPr>
+          <w:rFonts w:ascii="Nunito" w:eastAsia="Times New Roman" w:hAnsi="Nunito" w:cs="Tahoma"/>
+          <w:color w:val="000000"/>
+          <w:sz w:val="24"/>
+          <w:szCs w:val="24"/>
+          <w:lang w:eastAsia="cs-CZ" w:bidi="cs-CZ"/>
+        </w:rPr>
+        <w:t>1</w:t>
+      </w:r>
+      <w:r>
+        <w:rPr>
+          <w:rFonts w:ascii="Nunito" w:eastAsia="Times New Roman" w:hAnsi="Nunito" w:cs="Tahoma"/>
+          <w:color w:val="000000"/>
+          <w:sz w:val="24"/>
+          <w:szCs w:val="24"/>
+          <w:lang w:eastAsia="cs-CZ" w:bidi="cs-CZ"/>
+        </w:rPr>
+        <w:t xml:space="preserve"> a st.)</w:t>
+      </w:r>
+    </w:p>
+    <w:p>
+      <w:pPr>
+        <w:spacing w:after="105" w:line="240" w:lineRule="auto"/>
+        <w:rPr>
+          <w:rFonts w:ascii="Nunito" w:eastAsia="Times New Roman" w:hAnsi="Nunito" w:cs="Tahoma"/>
+          <w:color w:val="000000"/>
+          <w:sz w:val="24"/>
+          <w:szCs w:val="24"/>
+          <w:lang w:eastAsia="cs-CZ" w:bidi="cs-CZ"/>
+        </w:rPr>
+      </w:pPr>
+      <w:r>
+        <w:rPr>
+          <w:rFonts w:ascii="Nunito" w:eastAsia="Times New Roman" w:hAnsi="Nunito" w:cs="Tahoma"/>
+          <w:b/>
+          <w:color w:val="000000"/>
+          <w:sz w:val="24"/>
+          <w:szCs w:val="24"/>
+          <w:lang w:eastAsia="cs-CZ" w:bidi="cs-CZ"/>
+        </w:rPr>
+        <w:t xml:space="preserve">M60 </w:t>
+      </w:r>
+      <w:r>
+        <w:rPr>
+          <w:rFonts w:ascii="Nunito" w:eastAsia="Times New Roman" w:hAnsi="Nunito" w:cs="Tahoma"/>
+          <w:color w:val="000000"/>
+          <w:sz w:val="24"/>
+          <w:szCs w:val="24"/>
+          <w:lang w:eastAsia="cs-CZ" w:bidi="cs-CZ"/>
+        </w:rPr>
+        <w:t>(muži nad 60 let, nar. 196</w:t>
+      </w:r>
+      <w:r>
+        <w:rPr>
+          <w:rFonts w:ascii="Nunito" w:eastAsia="Times New Roman" w:hAnsi="Nunito" w:cs="Tahoma"/>
+          <w:color w:val="000000"/>
+          <w:sz w:val="24"/>
+          <w:szCs w:val="24"/>
+          <w:lang w:eastAsia="cs-CZ" w:bidi="cs-CZ"/>
+        </w:rPr>
+        <w:t>1</w:t>
+      </w:r>
+      <w:r>
+        <w:rPr>
+          <w:rFonts w:ascii="Nunito" w:eastAsia="Times New Roman" w:hAnsi="Nunito" w:cs="Tahoma"/>
+          <w:color w:val="000000"/>
+          <w:sz w:val="24"/>
+          <w:szCs w:val="24"/>
+          <w:lang w:eastAsia="cs-CZ" w:bidi="cs-CZ"/>
+        </w:rPr>
+        <w:t xml:space="preserve"> a st.)</w:t>
+      </w:r>
+    </w:p>
+    <w:p>
+      <w:pPr>
+        <w:spacing w:after="105" w:line="240" w:lineRule="auto"/>
+        <w:ind w:left="708" w:hanging="708"/>
+        <w:rPr>
+          <w:rFonts w:ascii="Nunito" w:eastAsia="Times New Roman" w:hAnsi="Nunito" w:cs="Tahoma"/>
+          <w:color w:val="000000"/>
+          <w:sz w:val="16"/>
+          <w:szCs w:val="16"/>
+          <w:lang w:eastAsia="cs-CZ" w:bidi="cs-CZ"/>
+        </w:rPr>
+      </w:pPr>
+    </w:p>
+    <w:p>
+      <w:pPr>
+        <w:spacing w:after="105" w:line="240" w:lineRule="auto"/>
+        <w:rPr>
+          <w:rFonts w:ascii="Nunito" w:eastAsia="Times New Roman" w:hAnsi="Nunito" w:cs="Tahoma"/>
+          <w:b/>
+          <w:bCs/>
           <w:color w:val="000000"/>
           <w:sz w:val="28"/>
           <w:szCs w:val="28"/>
-          <w:lang w:eastAsia="cs-CZ"/>
-        </w:rPr>
-      </w:pPr>
-      <w:r>
-        <w:rPr>
-          <w:rFonts w:ascii="Nunito" w:eastAsia="Times New Roman" w:hAnsi="Nunito" w:cs="Tahoma"/>
+          <w:lang w:eastAsia="cs-CZ" w:bidi="cs-CZ"/>
+        </w:rPr>
+      </w:pPr>
+      <w:r>
+        <w:rPr>
+          <w:rFonts w:ascii="Nunito" w:eastAsia="Times New Roman" w:hAnsi="Nunito" w:cs="Tahoma"/>
+          <w:b/>
+          <w:bCs/>
           <w:color w:val="000000"/>
           <w:sz w:val="28"/>
           <w:szCs w:val="28"/>
-          <w:lang w:eastAsia="cs-CZ"/>
-        </w:rPr>
-        <w:t xml:space="preserve">Cílové pivo si </w:t>
-      </w:r>
-      <w:r>
-        <w:rPr>
-          <w:rFonts w:ascii="Nunito" w:eastAsia="Times New Roman" w:hAnsi="Nunito" w:cs="Tahoma"/>
+          <w:lang w:eastAsia="cs-CZ" w:bidi="cs-CZ"/>
+        </w:rPr>
+        <w:t>Kategorie</w:t>
+      </w:r>
+      <w:r>
+        <w:rPr>
+          <w:rFonts w:ascii="Nunito" w:eastAsia="Times New Roman" w:hAnsi="Nunito" w:cs="Tahoma"/>
+          <w:b/>
+          <w:bCs/>
           <w:color w:val="000000"/>
           <w:sz w:val="28"/>
           <w:szCs w:val="28"/>
-          <w:lang w:eastAsia="cs-CZ"/>
-        </w:rPr>
-        <w:t xml:space="preserve">i </w:t>
-      </w:r>
-      <w:r>
-        <w:rPr>
-          <w:rFonts w:ascii="Nunito" w:eastAsia="Times New Roman" w:hAnsi="Nunito" w:cs="Tahoma"/>
+          <w:lang w:eastAsia="cs-CZ" w:bidi="cs-CZ"/>
+        </w:rPr>
+        <w:t xml:space="preserve"> desít</w:t>
+      </w:r>
+      <w:r>
+        <w:rPr>
+          <w:rFonts w:ascii="Nunito" w:eastAsia="Times New Roman" w:hAnsi="Nunito" w:cs="Tahoma"/>
+          <w:b/>
+          <w:bCs/>
           <w:color w:val="000000"/>
           <w:sz w:val="28"/>
           <w:szCs w:val="28"/>
-          <w:lang w:eastAsia="cs-CZ"/>
-        </w:rPr>
-        <w:t xml:space="preserve">letos </w:t>
-      </w:r>
-      <w:r>
-        <w:rPr>
-          <w:rFonts w:ascii="Nunito" w:eastAsia="Times New Roman" w:hAnsi="Nunito" w:cs="Tahoma"/>
+          <w:lang w:eastAsia="cs-CZ" w:bidi="cs-CZ"/>
+        </w:rPr>
+        <w:t>ky</w:t>
+      </w:r>
+      <w:r>
+        <w:rPr>
+          <w:rFonts w:ascii="Nunito" w:eastAsia="Times New Roman" w:hAnsi="Nunito" w:cs="Tahoma"/>
+          <w:b/>
+          <w:bCs/>
           <w:color w:val="000000"/>
           <w:sz w:val="28"/>
           <w:szCs w:val="28"/>
-          <w:lang w:eastAsia="cs-CZ"/>
-        </w:rPr>
-        <w:t xml:space="preserve">bohužel </w:t>
-      </w:r>
-      <w:r>
+          <w:lang w:eastAsia="cs-CZ" w:bidi="cs-CZ"/>
+        </w:rPr>
+        <w:t xml:space="preserve"> (10km)</w:t>
+      </w:r>
+    </w:p>
+    <w:p>
+      <w:pPr>
+        <w:spacing w:after="105" w:line="240" w:lineRule="auto"/>
+        <w:rPr>
+          <w:rFonts w:ascii="Nunito" w:eastAsia="Times New Roman" w:hAnsi="Nunito" w:cs="Tahoma"/>
+          <w:color w:val="000000"/>
+          <w:sz w:val="24"/>
+          <w:szCs w:val="24"/>
+          <w:lang w:eastAsia="cs-CZ" w:bidi="cs-CZ"/>
+        </w:rPr>
+      </w:pPr>
+      <w:r>
+        <w:rPr>
+          <w:rFonts w:ascii="Nunito" w:eastAsia="Times New Roman" w:hAnsi="Nunito" w:cs="Tahoma"/>
+          <w:b/>
+          <w:color w:val="000000"/>
+          <w:sz w:val="24"/>
+          <w:szCs w:val="24"/>
+          <w:lang w:eastAsia="cs-CZ" w:bidi="cs-CZ"/>
+        </w:rPr>
+        <w:t>M1</w:t>
+      </w:r>
+      <w:r>
+        <w:rPr>
+          <w:rFonts w:ascii="Nunito" w:eastAsia="Times New Roman" w:hAnsi="Nunito" w:cs="Tahoma"/>
+          <w:b/>
+          <w:color w:val="000000"/>
+          <w:sz w:val="24"/>
+          <w:szCs w:val="24"/>
+          <w:lang w:eastAsia="cs-CZ" w:bidi="cs-CZ"/>
+        </w:rPr>
+        <w:t xml:space="preserve"> </w:t>
+      </w:r>
+      <w:r>
+        <w:rPr>
+          <w:rFonts w:ascii="Nunito" w:eastAsia="Times New Roman" w:hAnsi="Nunito" w:cs="Tahoma"/>
+          <w:color w:val="000000"/>
+          <w:sz w:val="24"/>
+          <w:szCs w:val="24"/>
+          <w:lang w:eastAsia="cs-CZ" w:bidi="cs-CZ"/>
+        </w:rPr>
+        <w:t>(muži 15-19 let, nar. 200</w:t>
+      </w:r>
+      <w:r>
+        <w:rPr>
+          <w:rFonts w:ascii="Nunito" w:eastAsia="Times New Roman" w:hAnsi="Nunito" w:cs="Tahoma"/>
+          <w:color w:val="000000"/>
+          <w:sz w:val="24"/>
+          <w:szCs w:val="24"/>
+          <w:lang w:eastAsia="cs-CZ" w:bidi="cs-CZ"/>
+        </w:rPr>
+        <w:t>6</w:t>
+      </w:r>
+      <w:r>
+        <w:rPr>
+          <w:rFonts w:ascii="Nunito" w:eastAsia="Times New Roman" w:hAnsi="Nunito" w:cs="Tahoma"/>
+          <w:color w:val="000000"/>
+          <w:sz w:val="24"/>
+          <w:szCs w:val="24"/>
+          <w:lang w:eastAsia="cs-CZ" w:bidi="cs-CZ"/>
+        </w:rPr>
+        <w:t>-200</w:t>
+      </w:r>
+      <w:r>
+        <w:rPr>
+          <w:rFonts w:ascii="Nunito" w:eastAsia="Times New Roman" w:hAnsi="Nunito" w:cs="Tahoma"/>
+          <w:color w:val="000000"/>
+          <w:sz w:val="24"/>
+          <w:szCs w:val="24"/>
+          <w:lang w:eastAsia="cs-CZ" w:bidi="cs-CZ"/>
+        </w:rPr>
+        <w:t>2</w:t>
+      </w:r>
+      <w:r>
+        <w:rPr>
+          <w:rFonts w:ascii="Nunito" w:eastAsia="Times New Roman" w:hAnsi="Nunito" w:cs="Tahoma"/>
+          <w:color w:val="000000"/>
+          <w:sz w:val="24"/>
+          <w:szCs w:val="24"/>
+          <w:lang w:eastAsia="cs-CZ" w:bidi="cs-CZ"/>
+        </w:rPr>
+        <w:t>)</w:t>
+      </w:r>
+      <w:r>
+        <w:rPr>
+          <w:rFonts w:ascii="Nunito" w:eastAsia="Times New Roman" w:hAnsi="Nunito" w:cs="Tahoma"/>
+          <w:color w:val="000000"/>
+          <w:sz w:val="24"/>
+          <w:szCs w:val="24"/>
+          <w:lang w:eastAsia="cs-CZ" w:bidi="cs-CZ"/>
+        </w:rPr>
+        <w:tab/>
+      </w:r>
+      <w:r>
+        <w:rPr>
+          <w:rFonts w:ascii="Nunito" w:eastAsia="Times New Roman" w:hAnsi="Nunito" w:cs="Tahoma"/>
+          <w:color w:val="000000"/>
+          <w:sz w:val="24"/>
+          <w:szCs w:val="24"/>
+          <w:lang w:eastAsia="cs-CZ" w:bidi="cs-CZ"/>
+        </w:rPr>
+        <w:tab/>
+      </w:r>
+      <w:r>
+        <w:rPr>
+          <w:rFonts w:ascii="Nunito" w:eastAsia="Times New Roman" w:hAnsi="Nunito" w:cs="Tahoma"/>
+          <w:b/>
+          <w:color w:val="000000"/>
+          <w:sz w:val="24"/>
+          <w:szCs w:val="24"/>
+          <w:lang w:eastAsia="cs-CZ" w:bidi="cs-CZ"/>
+        </w:rPr>
+        <w:t xml:space="preserve">Ž1 </w:t>
+      </w:r>
+      <w:r>
+        <w:rPr>
+          <w:rFonts w:ascii="Nunito" w:eastAsia="Times New Roman" w:hAnsi="Nunito" w:cs="Tahoma"/>
+          <w:color w:val="000000"/>
+          <w:sz w:val="24"/>
+          <w:szCs w:val="24"/>
+          <w:lang w:eastAsia="cs-CZ" w:bidi="cs-CZ"/>
+        </w:rPr>
+        <w:t>(ženy 15-19 let, nar. 200</w:t>
+      </w:r>
+      <w:r>
+        <w:rPr>
+          <w:rFonts w:ascii="Nunito" w:eastAsia="Times New Roman" w:hAnsi="Nunito" w:cs="Tahoma"/>
+          <w:color w:val="000000"/>
+          <w:sz w:val="24"/>
+          <w:szCs w:val="24"/>
+          <w:lang w:eastAsia="cs-CZ" w:bidi="cs-CZ"/>
+        </w:rPr>
+        <w:t>6</w:t>
+      </w:r>
+      <w:r>
+        <w:rPr>
+          <w:rFonts w:ascii="Nunito" w:eastAsia="Times New Roman" w:hAnsi="Nunito" w:cs="Tahoma"/>
+          <w:color w:val="000000"/>
+          <w:sz w:val="24"/>
+          <w:szCs w:val="24"/>
+          <w:lang w:eastAsia="cs-CZ" w:bidi="cs-CZ"/>
+        </w:rPr>
+        <w:t>-200</w:t>
+      </w:r>
+      <w:r>
+        <w:rPr>
+          <w:rFonts w:ascii="Nunito" w:eastAsia="Times New Roman" w:hAnsi="Nunito" w:cs="Tahoma"/>
+          <w:color w:val="000000"/>
+          <w:sz w:val="24"/>
+          <w:szCs w:val="24"/>
+          <w:lang w:eastAsia="cs-CZ" w:bidi="cs-CZ"/>
+        </w:rPr>
+        <w:t>2</w:t>
+      </w:r>
+      <w:r>
+        <w:rPr>
+          <w:rFonts w:ascii="Nunito" w:eastAsia="Times New Roman" w:hAnsi="Nunito" w:cs="Tahoma"/>
+          <w:color w:val="000000"/>
+          <w:sz w:val="24"/>
+          <w:szCs w:val="24"/>
+          <w:lang w:eastAsia="cs-CZ" w:bidi="cs-CZ"/>
+        </w:rPr>
+        <w:t>)</w:t>
+      </w:r>
+    </w:p>
+    <w:p>
+      <w:pPr>
+        <w:spacing w:after="105" w:line="240" w:lineRule="auto"/>
+        <w:rPr>
+          <w:rFonts w:ascii="Nunito" w:eastAsia="Times New Roman" w:hAnsi="Nunito" w:cs="Tahoma"/>
+          <w:color w:val="000000"/>
+          <w:sz w:val="24"/>
+          <w:szCs w:val="24"/>
+          <w:lang w:eastAsia="cs-CZ" w:bidi="cs-CZ"/>
+        </w:rPr>
+      </w:pPr>
+      <w:r>
+        <w:rPr>
+          <w:rFonts w:ascii="Nunito" w:eastAsia="Times New Roman" w:hAnsi="Nunito" w:cs="Tahoma"/>
+          <w:b/>
+          <w:color w:val="000000"/>
+          <w:sz w:val="24"/>
+          <w:szCs w:val="24"/>
+          <w:lang w:eastAsia="cs-CZ" w:bidi="cs-CZ"/>
+        </w:rPr>
+        <w:t>M</w:t>
+      </w:r>
+      <w:r>
+        <w:rPr>
+          <w:rFonts w:ascii="Nunito" w:eastAsia="Times New Roman" w:hAnsi="Nunito" w:cs="Tahoma"/>
+          <w:b/>
+          <w:color w:val="000000"/>
+          <w:sz w:val="24"/>
+          <w:szCs w:val="24"/>
+          <w:lang w:eastAsia="cs-CZ" w:bidi="cs-CZ"/>
+        </w:rPr>
+        <w:t>2</w:t>
+      </w:r>
+      <w:r>
+        <w:rPr>
+          <w:rFonts w:ascii="Nunito" w:eastAsia="Times New Roman" w:hAnsi="Nunito" w:cs="Tahoma"/>
+          <w:b/>
+          <w:color w:val="000000"/>
+          <w:sz w:val="24"/>
+          <w:szCs w:val="24"/>
+          <w:lang w:eastAsia="cs-CZ" w:bidi="cs-CZ"/>
+        </w:rPr>
+        <w:t xml:space="preserve"> </w:t>
+      </w:r>
+      <w:r>
+        <w:rPr>
+          <w:rFonts w:ascii="Nunito" w:eastAsia="Times New Roman" w:hAnsi="Nunito" w:cs="Tahoma"/>
+          <w:color w:val="000000"/>
+          <w:sz w:val="24"/>
+          <w:szCs w:val="24"/>
+          <w:lang w:eastAsia="cs-CZ" w:bidi="cs-CZ"/>
+        </w:rPr>
+        <w:t>(muži 20-39 let, nar. 200</w:t>
+      </w:r>
+      <w:r>
+        <w:rPr>
+          <w:rFonts w:ascii="Nunito" w:eastAsia="Times New Roman" w:hAnsi="Nunito" w:cs="Tahoma"/>
+          <w:color w:val="000000"/>
+          <w:sz w:val="24"/>
+          <w:szCs w:val="24"/>
+          <w:lang w:eastAsia="cs-CZ" w:bidi="cs-CZ"/>
+        </w:rPr>
+        <w:t>1</w:t>
+      </w:r>
+      <w:r>
+        <w:rPr>
+          <w:rFonts w:ascii="Nunito" w:eastAsia="Times New Roman" w:hAnsi="Nunito" w:cs="Tahoma"/>
+          <w:color w:val="000000"/>
+          <w:sz w:val="24"/>
+          <w:szCs w:val="24"/>
+          <w:lang w:eastAsia="cs-CZ" w:bidi="cs-CZ"/>
+        </w:rPr>
+        <w:t>-198</w:t>
+      </w:r>
+      <w:r>
+        <w:rPr>
+          <w:rFonts w:ascii="Nunito" w:eastAsia="Times New Roman" w:hAnsi="Nunito" w:cs="Tahoma"/>
+          <w:color w:val="000000"/>
+          <w:sz w:val="24"/>
+          <w:szCs w:val="24"/>
+          <w:lang w:eastAsia="cs-CZ" w:bidi="cs-CZ"/>
+        </w:rPr>
+        <w:t>2</w:t>
+      </w:r>
+      <w:r>
+        <w:rPr>
+          <w:rFonts w:ascii="Nunito" w:eastAsia="Times New Roman" w:hAnsi="Nunito" w:cs="Tahoma"/>
+          <w:color w:val="000000"/>
+          <w:sz w:val="24"/>
+          <w:szCs w:val="24"/>
+          <w:lang w:eastAsia="cs-CZ" w:bidi="cs-CZ"/>
+        </w:rPr>
+        <w:t>)</w:t>
+      </w:r>
+      <w:r>
+        <w:rPr>
+          <w:rFonts w:ascii="Nunito" w:eastAsia="Times New Roman" w:hAnsi="Nunito" w:cs="Tahoma"/>
+          <w:color w:val="000000"/>
+          <w:sz w:val="24"/>
+          <w:szCs w:val="24"/>
+          <w:lang w:eastAsia="cs-CZ" w:bidi="cs-CZ"/>
+        </w:rPr>
+        <w:tab/>
+      </w:r>
+      <w:r>
+        <w:rPr>
+          <w:rFonts w:ascii="Nunito" w:eastAsia="Times New Roman" w:hAnsi="Nunito" w:cs="Tahoma"/>
+          <w:color w:val="000000"/>
+          <w:sz w:val="24"/>
+          <w:szCs w:val="24"/>
+          <w:lang w:eastAsia="cs-CZ" w:bidi="cs-CZ"/>
+        </w:rPr>
+        <w:tab/>
+      </w:r>
+      <w:r>
+        <w:rPr>
+          <w:rFonts w:ascii="Nunito" w:eastAsia="Times New Roman" w:hAnsi="Nunito" w:cs="Tahoma"/>
+          <w:b/>
+          <w:color w:val="000000"/>
+          <w:sz w:val="24"/>
+          <w:szCs w:val="24"/>
+          <w:lang w:eastAsia="cs-CZ" w:bidi="cs-CZ"/>
+        </w:rPr>
+        <w:t xml:space="preserve">Ž2 </w:t>
+      </w:r>
+      <w:r>
+        <w:rPr>
+          <w:rFonts w:ascii="Nunito" w:eastAsia="Times New Roman" w:hAnsi="Nunito" w:cs="Tahoma"/>
+          <w:color w:val="000000"/>
+          <w:sz w:val="24"/>
+          <w:szCs w:val="24"/>
+          <w:lang w:eastAsia="cs-CZ" w:bidi="cs-CZ"/>
+        </w:rPr>
+        <w:t>(ženy 20-39 let, nar. 200</w:t>
+      </w:r>
+      <w:r>
+        <w:rPr>
+          <w:rFonts w:ascii="Nunito" w:eastAsia="Times New Roman" w:hAnsi="Nunito" w:cs="Tahoma"/>
+          <w:color w:val="000000"/>
+          <w:sz w:val="24"/>
+          <w:szCs w:val="24"/>
+          <w:lang w:eastAsia="cs-CZ" w:bidi="cs-CZ"/>
+        </w:rPr>
+        <w:t>1</w:t>
+      </w:r>
+      <w:r>
+        <w:rPr>
+          <w:rFonts w:ascii="Nunito" w:eastAsia="Times New Roman" w:hAnsi="Nunito" w:cs="Tahoma"/>
+          <w:color w:val="000000"/>
+          <w:sz w:val="24"/>
+          <w:szCs w:val="24"/>
+          <w:lang w:eastAsia="cs-CZ" w:bidi="cs-CZ"/>
+        </w:rPr>
+        <w:t>-198</w:t>
+      </w:r>
+      <w:r>
+        <w:rPr>
+          <w:rFonts w:ascii="Nunito" w:eastAsia="Times New Roman" w:hAnsi="Nunito" w:cs="Tahoma"/>
+          <w:color w:val="000000"/>
+          <w:sz w:val="24"/>
+          <w:szCs w:val="24"/>
+          <w:lang w:eastAsia="cs-CZ" w:bidi="cs-CZ"/>
+        </w:rPr>
+        <w:t>2</w:t>
+      </w:r>
+      <w:r>
+        <w:rPr>
+          <w:rFonts w:ascii="Nunito" w:eastAsia="Times New Roman" w:hAnsi="Nunito" w:cs="Tahoma"/>
+          <w:color w:val="000000"/>
+          <w:sz w:val="24"/>
+          <w:szCs w:val="24"/>
+          <w:lang w:eastAsia="cs-CZ" w:bidi="cs-CZ"/>
+        </w:rPr>
+        <w:t>)</w:t>
+      </w:r>
+    </w:p>
+    <w:p>
+      <w:pPr>
+        <w:spacing w:after="105" w:line="240" w:lineRule="auto"/>
         <w:rPr>
           <w:rFonts w:ascii="Nunito" w:eastAsia="Times New Roman" w:hAnsi="Nunito" w:cs="Tahoma"/>
           <w:color w:val="000000"/>
           <w:sz w:val="28"/>
           <w:szCs w:val="28"/>
-          <w:lang w:eastAsia="cs-CZ"/>
-        </w:rPr>
-        <w:t>musíte koupit sami.</w:t>
+          <w:lang w:eastAsia="cs-CZ" w:bidi="cs-CZ"/>
+        </w:rPr>
+      </w:pPr>
+      <w:r>
+        <w:rPr>
+          <w:rFonts w:ascii="Nunito" w:eastAsia="Times New Roman" w:hAnsi="Nunito" w:cs="Tahoma"/>
+          <w:b/>
+          <w:color w:val="000000"/>
+          <w:sz w:val="24"/>
+          <w:szCs w:val="24"/>
+          <w:lang w:eastAsia="cs-CZ" w:bidi="cs-CZ"/>
+        </w:rPr>
+        <w:t>M</w:t>
+      </w:r>
+      <w:r>
+        <w:rPr>
+          <w:rFonts w:ascii="Nunito" w:eastAsia="Times New Roman" w:hAnsi="Nunito" w:cs="Tahoma"/>
+          <w:b/>
+          <w:color w:val="000000"/>
+          <w:sz w:val="24"/>
+          <w:szCs w:val="24"/>
+          <w:lang w:eastAsia="cs-CZ" w:bidi="cs-CZ"/>
+        </w:rPr>
+        <w:t>3</w:t>
+      </w:r>
+      <w:r>
+        <w:rPr>
+          <w:rFonts w:ascii="Nunito" w:eastAsia="Times New Roman" w:hAnsi="Nunito" w:cs="Tahoma"/>
+          <w:b/>
+          <w:color w:val="000000"/>
+          <w:sz w:val="24"/>
+          <w:szCs w:val="24"/>
+          <w:lang w:eastAsia="cs-CZ" w:bidi="cs-CZ"/>
+        </w:rPr>
+        <w:t xml:space="preserve"> </w:t>
+      </w:r>
+      <w:r>
+        <w:rPr>
+          <w:rFonts w:ascii="Nunito" w:eastAsia="Times New Roman" w:hAnsi="Nunito" w:cs="Tahoma"/>
+          <w:color w:val="000000"/>
+          <w:sz w:val="24"/>
+          <w:szCs w:val="24"/>
+          <w:lang w:eastAsia="cs-CZ" w:bidi="cs-CZ"/>
+        </w:rPr>
+        <w:t>(muži 40-99 let, nar. 198</w:t>
+      </w:r>
+      <w:r>
+        <w:rPr>
+          <w:rFonts w:ascii="Nunito" w:eastAsia="Times New Roman" w:hAnsi="Nunito" w:cs="Tahoma"/>
+          <w:color w:val="000000"/>
+          <w:sz w:val="24"/>
+          <w:szCs w:val="24"/>
+          <w:lang w:eastAsia="cs-CZ" w:bidi="cs-CZ"/>
+        </w:rPr>
+        <w:t>1</w:t>
+      </w:r>
+      <w:r>
+        <w:rPr>
+          <w:rFonts w:ascii="Nunito" w:eastAsia="Times New Roman" w:hAnsi="Nunito" w:cs="Tahoma"/>
+          <w:color w:val="000000"/>
+          <w:sz w:val="24"/>
+          <w:szCs w:val="24"/>
+          <w:lang w:eastAsia="cs-CZ" w:bidi="cs-CZ"/>
+        </w:rPr>
+        <w:t xml:space="preserve"> a st.)</w:t>
+      </w:r>
+      <w:r>
+        <w:rPr>
+          <w:rFonts w:ascii="Nunito" w:eastAsia="Times New Roman" w:hAnsi="Nunito" w:cs="Tahoma"/>
+          <w:color w:val="000000"/>
+          <w:sz w:val="24"/>
+          <w:szCs w:val="24"/>
+          <w:lang w:eastAsia="cs-CZ" w:bidi="cs-CZ"/>
+        </w:rPr>
+        <w:tab/>
+      </w:r>
+      <w:r>
+        <w:rPr>
+          <w:rFonts w:ascii="Nunito" w:eastAsia="Times New Roman" w:hAnsi="Nunito" w:cs="Tahoma"/>
+          <w:color w:val="000000"/>
+          <w:sz w:val="24"/>
+          <w:szCs w:val="24"/>
+          <w:lang w:eastAsia="cs-CZ" w:bidi="cs-CZ"/>
+        </w:rPr>
+        <w:tab/>
+      </w:r>
+      <w:r>
+        <w:rPr>
+          <w:rFonts w:ascii="Nunito" w:eastAsia="Times New Roman" w:hAnsi="Nunito" w:cs="Tahoma"/>
+          <w:b/>
+          <w:color w:val="000000"/>
+          <w:sz w:val="24"/>
+          <w:szCs w:val="24"/>
+          <w:lang w:eastAsia="cs-CZ" w:bidi="cs-CZ"/>
+        </w:rPr>
+        <w:t xml:space="preserve">Ž3 </w:t>
+      </w:r>
+      <w:r>
+        <w:rPr>
+          <w:rFonts w:ascii="Nunito" w:eastAsia="Times New Roman" w:hAnsi="Nunito" w:cs="Tahoma"/>
+          <w:color w:val="000000"/>
+          <w:sz w:val="24"/>
+          <w:szCs w:val="24"/>
+          <w:lang w:eastAsia="cs-CZ" w:bidi="cs-CZ"/>
+        </w:rPr>
+        <w:t>(ženy 40-99 let, nar. 198</w:t>
+      </w:r>
+      <w:r>
+        <w:rPr>
+          <w:rFonts w:ascii="Nunito" w:eastAsia="Times New Roman" w:hAnsi="Nunito" w:cs="Tahoma"/>
+          <w:color w:val="000000"/>
+          <w:sz w:val="24"/>
+          <w:szCs w:val="24"/>
+          <w:lang w:eastAsia="cs-CZ" w:bidi="cs-CZ"/>
+        </w:rPr>
+        <w:t>1</w:t>
+      </w:r>
+      <w:r>
+        <w:rPr>
+          <w:rFonts w:ascii="Nunito" w:eastAsia="Times New Roman" w:hAnsi="Nunito" w:cs="Tahoma"/>
+          <w:color w:val="000000"/>
+          <w:sz w:val="24"/>
+          <w:szCs w:val="24"/>
+          <w:lang w:eastAsia="cs-CZ" w:bidi="cs-CZ"/>
+        </w:rPr>
+        <w:t xml:space="preserve"> a st.)</w:t>
       </w:r>
     </w:p>
     <w:p>
       <w:pPr>
-        <w:spacing w:line="240" w:lineRule="auto"/>
-        <w:rPr>
-          <w:rFonts w:ascii="Nunito" w:eastAsia="Times New Roman" w:hAnsi="Nunito" w:cs="Tahoma"/>
-          <w:color w:val="000000"/>
-          <w:sz w:val="28"/>
-          <w:szCs w:val="28"/>
-          <w:lang w:eastAsia="cs-CZ"/>
-        </w:rPr>
-      </w:pPr>
-      <w:r>
-        <w:rPr>
-          <w:rFonts w:ascii="Nunito" w:eastAsia="Times New Roman" w:hAnsi="Nunito" w:cs="Tahoma"/>
-          <w:b/>
-          <w:color w:val="000000"/>
-          <w:sz w:val="28"/>
-          <w:szCs w:val="28"/>
-          <w:lang w:eastAsia="cs-CZ"/>
-        </w:rPr>
-        <w:t>Startovné</w:t>
-      </w:r>
-      <w:r>
-        <w:rPr>
-          <w:rFonts w:ascii="Nunito" w:eastAsia="Times New Roman" w:hAnsi="Nunito" w:cs="Tahoma"/>
-          <w:color w:val="000000"/>
-          <w:sz w:val="28"/>
-          <w:szCs w:val="28"/>
-          <w:lang w:eastAsia="cs-CZ"/>
-        </w:rPr>
-        <w:t xml:space="preserve"> </w:t>
-      </w:r>
-      <w:r>
-        <w:rPr>
-          <w:rFonts w:ascii="Nunito" w:eastAsia="Times New Roman" w:hAnsi="Nunito" w:cs="Tahoma"/>
-          <w:color w:val="000000"/>
-          <w:sz w:val="28"/>
-          <w:szCs w:val="28"/>
-          <w:lang w:eastAsia="cs-CZ"/>
-        </w:rPr>
-        <w:t>dobrovolné</w:t>
-      </w:r>
-      <w:r>
-        <w:rPr>
-          <w:rFonts w:ascii="Nunito" w:eastAsia="Times New Roman" w:hAnsi="Nunito" w:cs="Tahoma"/>
-          <w:color w:val="000000"/>
-          <w:sz w:val="28"/>
-          <w:szCs w:val="28"/>
-          <w:lang w:eastAsia="cs-CZ"/>
-        </w:rPr>
-        <w:t xml:space="preserve">. </w:t>
-      </w:r>
-      <w:r>
-        <w:rPr>
-          <w:rFonts w:ascii="Nunito" w:eastAsia="Times New Roman" w:hAnsi="Nunito" w:cs="Tahoma"/>
-          <w:color w:val="000000"/>
-          <w:sz w:val="28"/>
-          <w:szCs w:val="28"/>
-          <w:lang w:eastAsia="cs-CZ"/>
-        </w:rPr>
-        <w:t xml:space="preserve">Zájemci o originální kovovou </w:t>
-      </w:r>
-      <w:proofErr w:type="spellStart"/>
-      <w:r>
-        <w:rPr>
-          <w:rFonts w:ascii="Nunito" w:eastAsia="Times New Roman" w:hAnsi="Nunito" w:cs="Tahoma"/>
-          <w:color w:val="000000"/>
-          <w:sz w:val="28"/>
-          <w:szCs w:val="28"/>
-          <w:lang w:eastAsia="cs-CZ"/>
-        </w:rPr>
-        <w:t>finišerskou</w:t>
-      </w:r>
-      <w:proofErr w:type="spellEnd"/>
-      <w:r>
-        <w:rPr>
-          <w:rFonts w:ascii="Nunito" w:eastAsia="Times New Roman" w:hAnsi="Nunito" w:cs="Tahoma"/>
-          <w:color w:val="000000"/>
-          <w:sz w:val="28"/>
-          <w:szCs w:val="28"/>
-          <w:lang w:eastAsia="cs-CZ"/>
-        </w:rPr>
-        <w:t xml:space="preserve"> medaili zaplatí poplatek 100,-Kč</w:t>
-      </w:r>
-      <w:r>
-        <w:rPr>
-          <w:rFonts w:ascii="Nunito" w:eastAsia="Times New Roman" w:hAnsi="Nunito" w:cs="Tahoma"/>
-          <w:color w:val="000000"/>
-          <w:sz w:val="28"/>
-          <w:szCs w:val="28"/>
-          <w:lang w:eastAsia="cs-CZ"/>
-        </w:rPr>
-        <w:t>.</w:t>
-      </w:r>
+        <w:spacing w:after="0" w:line="240" w:lineRule="auto"/>
+        <w:rPr>
+          <w:rFonts w:ascii="Nunito" w:eastAsia="Times New Roman" w:hAnsi="Nunito" w:cs="Tahoma"/>
+          <w:color w:val="000000"/>
+          <w:sz w:val="16"/>
+          <w:szCs w:val="16"/>
+          <w:lang w:eastAsia="cs-CZ"/>
+        </w:rPr>
+      </w:pPr>
     </w:p>
     <w:p>
       <w:pPr>
-        <w:spacing w:after="105" w:line="240" w:lineRule="auto"/>
-        <w:rPr>
-          <w:rFonts w:ascii="Nunito" w:eastAsia="Times New Roman" w:hAnsi="Nunito" w:cs="Tahoma"/>
-          <w:color w:val="000000"/>
-          <w:sz w:val="28"/>
-          <w:szCs w:val="28"/>
-          <w:lang w:eastAsia="cs-CZ"/>
-        </w:rPr>
-      </w:pPr>
-      <w:r>
-        <w:rPr>
-          <w:rFonts w:ascii="Nunito" w:eastAsia="Times New Roman" w:hAnsi="Nunito" w:cs="Tahoma"/>
-          <w:b/>
-          <w:bCs/>
-          <w:color w:val="000000"/>
-          <w:sz w:val="28"/>
-          <w:szCs w:val="28"/>
-          <w:lang w:eastAsia="cs-CZ"/>
-        </w:rPr>
-        <w:t>Kategorie</w:t>
-      </w:r>
-      <w:r>
-        <w:rPr>
-          <w:rFonts w:ascii="Nunito" w:eastAsia="Times New Roman" w:hAnsi="Nunito" w:cs="Tahoma"/>
-          <w:b/>
-          <w:bCs/>
-          <w:color w:val="000000"/>
-          <w:sz w:val="28"/>
-          <w:szCs w:val="28"/>
-          <w:lang w:eastAsia="cs-CZ"/>
-        </w:rPr>
-        <w:t>:</w:t>
-      </w:r>
-      <w:r>
-        <w:rPr>
-          <w:rFonts w:ascii="Nunito" w:eastAsia="Times New Roman" w:hAnsi="Nunito" w:cs="Tahoma"/>
-          <w:color w:val="000000"/>
-          <w:sz w:val="28"/>
-          <w:szCs w:val="28"/>
-          <w:lang w:eastAsia="cs-CZ"/>
-        </w:rPr>
-        <w:t xml:space="preserve"> </w:t>
-      </w:r>
-      <w:r>
-        <w:rPr>
-          <w:rFonts w:ascii="Nunito" w:eastAsia="Times New Roman" w:hAnsi="Nunito" w:cs="Tahoma"/>
-          <w:color w:val="000000"/>
-          <w:sz w:val="28"/>
-          <w:szCs w:val="28"/>
-          <w:u w:val="single"/>
-          <w:lang w:eastAsia="cs-CZ"/>
-        </w:rPr>
-        <w:t xml:space="preserve">půlmaraton (21 </w:t>
-      </w:r>
-      <w:r>
-        <w:rPr>
-          <w:rFonts w:ascii="Nunito" w:eastAsia="Times New Roman" w:hAnsi="Nunito" w:cs="Tahoma"/>
-          <w:color w:val="000000"/>
-          <w:sz w:val="28"/>
-          <w:szCs w:val="28"/>
-          <w:u w:val="single"/>
-          <w:lang w:eastAsia="cs-CZ"/>
-        </w:rPr>
-        <w:t>km)</w:t>
-      </w:r>
-      <w:r>
-        <w:rPr>
-          <w:rFonts w:ascii="Nunito" w:eastAsia="Times New Roman" w:hAnsi="Nunito" w:cs="Tahoma"/>
-          <w:color w:val="000000"/>
-          <w:sz w:val="28"/>
-          <w:szCs w:val="28"/>
-          <w:u w:val="single"/>
-          <w:lang w:eastAsia="cs-CZ"/>
-        </w:rPr>
-        <w:t xml:space="preserve">, </w:t>
-      </w:r>
-      <w:r>
-        <w:rPr>
-          <w:rFonts w:ascii="Nunito" w:eastAsia="Times New Roman" w:hAnsi="Nunito" w:cs="Tahoma"/>
-          <w:color w:val="000000"/>
-          <w:sz w:val="28"/>
-          <w:szCs w:val="28"/>
-          <w:u w:val="single"/>
-          <w:lang w:eastAsia="cs-CZ"/>
-        </w:rPr>
-        <w:t>desítka (10 km)</w:t>
+        <w:spacing w:after="0" w:line="240" w:lineRule="auto"/>
+        <w:rPr>
+          <w:rFonts w:ascii="Nunito" w:eastAsia="Times New Roman" w:hAnsi="Nunito" w:cs="Tahoma"/>
+          <w:color w:val="000000"/>
+          <w:sz w:val="26"/>
+          <w:szCs w:val="26"/>
+          <w:lang w:eastAsia="cs-CZ"/>
+        </w:rPr>
+      </w:pPr>
+      <w:r>
+        <w:rPr>
+          <w:rFonts w:ascii="Nunito" w:eastAsia="Times New Roman" w:hAnsi="Nunito" w:cs="Tahoma"/>
+          <w:color w:val="000000"/>
+          <w:sz w:val="26"/>
+          <w:szCs w:val="26"/>
+          <w:lang w:eastAsia="cs-CZ"/>
+        </w:rPr>
+        <w:t xml:space="preserve">Individuální běžecká </w:t>
+      </w:r>
+      <w:r>
+        <w:rPr>
+          <w:rFonts w:ascii="Nunito" w:eastAsia="Times New Roman" w:hAnsi="Nunito" w:cs="Tahoma"/>
+          <w:color w:val="000000"/>
+          <w:sz w:val="26"/>
+          <w:szCs w:val="26"/>
+          <w:lang w:eastAsia="cs-CZ"/>
+        </w:rPr>
+        <w:t>akce</w:t>
+      </w:r>
+      <w:r>
+        <w:rPr>
+          <w:rFonts w:ascii="Nunito" w:eastAsia="Times New Roman" w:hAnsi="Nunito" w:cs="Tahoma"/>
+          <w:color w:val="000000"/>
+          <w:sz w:val="26"/>
+          <w:szCs w:val="26"/>
+          <w:lang w:eastAsia="cs-CZ"/>
+        </w:rPr>
+        <w:t xml:space="preserve"> probíhá </w:t>
+      </w:r>
+      <w:r>
+        <w:rPr>
+          <w:rFonts w:ascii="Nunito" w:eastAsia="Times New Roman" w:hAnsi="Nunito" w:cs="Tahoma"/>
+          <w:color w:val="000000"/>
+          <w:sz w:val="26"/>
+          <w:szCs w:val="26"/>
+          <w:lang w:eastAsia="cs-CZ"/>
+        </w:rPr>
+        <w:t xml:space="preserve">dle platných epidemiologických </w:t>
+      </w:r>
+      <w:r>
+        <w:rPr>
+          <w:rFonts w:ascii="Nunito" w:eastAsia="Times New Roman" w:hAnsi="Nunito" w:cs="Tahoma"/>
+          <w:color w:val="000000"/>
+          <w:sz w:val="26"/>
+          <w:szCs w:val="26"/>
+          <w:lang w:eastAsia="cs-CZ"/>
+        </w:rPr>
+        <w:t>omezení.</w:t>
       </w:r>
     </w:p>
     <w:p>
       <w:pPr>
-        <w:pStyle w:val="Odstavecseseznamem"/>
-        <w:numPr>
-          <w:ilvl w:val="0"/>
-          <w:numId w:val="3"/>
-        </w:numPr>
-        <w:spacing w:after="105" w:line="240" w:lineRule="auto"/>
-        <w:rPr>
-          <w:rFonts w:ascii="Nunito" w:eastAsia="Times New Roman" w:hAnsi="Nunito" w:cs="Tahoma"/>
-          <w:color w:val="000000"/>
-          <w:sz w:val="28"/>
-          <w:szCs w:val="28"/>
-          <w:lang w:eastAsia="cs-CZ"/>
-        </w:rPr>
-      </w:pPr>
-      <w:r>
-        <w:rPr>
-          <w:rFonts w:ascii="Nunito" w:eastAsia="Times New Roman" w:hAnsi="Nunito" w:cs="Tahoma"/>
-          <w:color w:val="000000"/>
-          <w:sz w:val="28"/>
-          <w:szCs w:val="28"/>
-          <w:lang w:eastAsia="cs-CZ"/>
-        </w:rPr>
-        <w:t>dorostenci (15-</w:t>
-      </w:r>
-      <w:r>
-        <w:rPr>
-          <w:rFonts w:ascii="Nunito" w:eastAsia="Times New Roman" w:hAnsi="Nunito" w:cs="Tahoma"/>
-          <w:color w:val="000000"/>
-          <w:sz w:val="28"/>
-          <w:szCs w:val="28"/>
-          <w:lang w:val="en-US" w:eastAsia="cs-CZ"/>
-        </w:rPr>
-        <w:t>19 let)</w:t>
-      </w:r>
-      <w:r>
-        <w:rPr>
-          <w:rFonts w:ascii="Nunito" w:eastAsia="Times New Roman" w:hAnsi="Nunito" w:cs="Tahoma"/>
-          <w:color w:val="000000"/>
-          <w:sz w:val="28"/>
-          <w:szCs w:val="28"/>
-          <w:lang w:eastAsia="cs-CZ"/>
-        </w:rPr>
-        <w:t xml:space="preserve">, </w:t>
-      </w:r>
-      <w:r>
-        <w:rPr>
-          <w:rFonts w:ascii="Nunito" w:eastAsia="Times New Roman" w:hAnsi="Nunito" w:cs="Tahoma"/>
-          <w:color w:val="000000"/>
-          <w:sz w:val="28"/>
-          <w:szCs w:val="28"/>
-          <w:lang w:eastAsia="cs-CZ"/>
-        </w:rPr>
-        <w:t>muži do 39 let,</w:t>
-      </w:r>
-      <w:r>
-        <w:rPr>
-          <w:rFonts w:ascii="Nunito" w:eastAsia="Times New Roman" w:hAnsi="Nunito" w:cs="Tahoma"/>
-          <w:color w:val="000000"/>
-          <w:sz w:val="28"/>
-          <w:szCs w:val="28"/>
-          <w:lang w:eastAsia="cs-CZ"/>
-        </w:rPr>
-        <w:t xml:space="preserve"> nad 40 let</w:t>
-      </w:r>
-      <w:r>
-        <w:rPr>
-          <w:rFonts w:ascii="Nunito" w:eastAsia="Times New Roman" w:hAnsi="Nunito" w:cs="Tahoma"/>
-          <w:color w:val="000000"/>
-          <w:sz w:val="28"/>
-          <w:szCs w:val="28"/>
-          <w:lang w:eastAsia="cs-CZ"/>
-        </w:rPr>
-        <w:t>, nad 50 let, nad 60 let</w:t>
+        <w:spacing w:after="0" w:line="240" w:lineRule="auto"/>
+        <w:rPr>
+          <w:rFonts w:ascii="Nunito" w:eastAsia="Times New Roman" w:hAnsi="Nunito" w:cs="Tahoma"/>
+          <w:color w:val="000000"/>
+          <w:sz w:val="26"/>
+          <w:szCs w:val="26"/>
+          <w:lang w:eastAsia="cs-CZ"/>
+        </w:rPr>
+      </w:pPr>
+      <w:r>
+        <w:rPr>
+          <w:rFonts w:ascii="Nunito" w:eastAsia="Times New Roman" w:hAnsi="Nunito" w:cs="Tahoma"/>
+          <w:color w:val="000000"/>
+          <w:sz w:val="26"/>
+          <w:szCs w:val="26"/>
+          <w:lang w:eastAsia="cs-CZ"/>
+        </w:rPr>
+        <w:t>Prosíme všechny účastníky, aby respektovali platná doporučení.</w:t>
       </w:r>
     </w:p>
     <w:p>
       <w:pPr>
-        <w:pStyle w:val="Odstavecseseznamem"/>
-        <w:numPr>
-          <w:ilvl w:val="0"/>
-          <w:numId w:val="3"/>
-        </w:numPr>
-        <w:spacing w:after="105" w:line="240" w:lineRule="auto"/>
-        <w:rPr>
-          <w:rFonts w:ascii="Nunito" w:eastAsia="Times New Roman" w:hAnsi="Nunito" w:cs="Tahoma"/>
-          <w:color w:val="000000"/>
-          <w:sz w:val="28"/>
-          <w:szCs w:val="28"/>
-          <w:lang w:eastAsia="cs-CZ"/>
-        </w:rPr>
-      </w:pPr>
-      <w:r>
-        <w:rPr>
-          <w:rFonts w:ascii="Nunito" w:eastAsia="Times New Roman" w:hAnsi="Nunito" w:cs="Tahoma"/>
-          <w:color w:val="000000"/>
-          <w:sz w:val="28"/>
-          <w:szCs w:val="28"/>
-          <w:lang w:eastAsia="cs-CZ"/>
-        </w:rPr>
-        <w:t>dorostenky (15-</w:t>
-      </w:r>
-      <w:r>
-        <w:rPr>
-          <w:rFonts w:ascii="Nunito" w:eastAsia="Times New Roman" w:hAnsi="Nunito" w:cs="Tahoma"/>
-          <w:color w:val="000000"/>
-          <w:sz w:val="28"/>
-          <w:szCs w:val="28"/>
-          <w:lang w:val="en-US" w:eastAsia="cs-CZ"/>
-        </w:rPr>
-        <w:t xml:space="preserve">19 let), </w:t>
-      </w:r>
-      <w:r>
-        <w:rPr>
-          <w:rFonts w:ascii="Nunito" w:eastAsia="Times New Roman" w:hAnsi="Nunito" w:cs="Tahoma"/>
-          <w:color w:val="000000"/>
-          <w:sz w:val="28"/>
-          <w:szCs w:val="28"/>
-          <w:lang w:eastAsia="cs-CZ"/>
-        </w:rPr>
-        <w:t>ženy do 39 let, nad 40 let, nad 50 let</w:t>
+        <w:spacing w:after="0" w:line="240" w:lineRule="auto"/>
+        <w:rPr>
+          <w:rFonts w:ascii="Nunito" w:eastAsia="Times New Roman" w:hAnsi="Nunito" w:cs="Tahoma"/>
+          <w:color w:val="000000"/>
+          <w:sz w:val="26"/>
+          <w:szCs w:val="26"/>
+          <w:lang w:eastAsia="cs-CZ"/>
+        </w:rPr>
+      </w:pPr>
+      <w:r>
+        <w:rPr>
+          <w:rFonts w:ascii="Nunito" w:eastAsia="Times New Roman" w:hAnsi="Nunito" w:cs="Tahoma"/>
+          <w:color w:val="000000"/>
+          <w:sz w:val="26"/>
+          <w:szCs w:val="26"/>
+          <w:lang w:eastAsia="cs-CZ"/>
+        </w:rPr>
+        <w:t>Je doporučené startovat průběžně,</w:t>
+      </w:r>
+      <w:r>
+        <w:rPr>
+          <w:rFonts w:ascii="Nunito" w:eastAsia="Times New Roman" w:hAnsi="Nunito" w:cs="Tahoma"/>
+          <w:color w:val="000000"/>
+          <w:sz w:val="26"/>
+          <w:szCs w:val="26"/>
+          <w:lang w:eastAsia="cs-CZ"/>
+        </w:rPr>
+        <w:t xml:space="preserve"> proto </w:t>
+      </w:r>
+      <w:r>
+        <w:rPr>
+          <w:rFonts w:ascii="Nunito" w:eastAsia="Times New Roman" w:hAnsi="Nunito" w:cs="Tahoma"/>
+          <w:color w:val="000000"/>
+          <w:sz w:val="26"/>
+          <w:szCs w:val="26"/>
+          <w:lang w:eastAsia="cs-CZ"/>
+        </w:rPr>
+        <w:t xml:space="preserve">letos </w:t>
+      </w:r>
+      <w:r>
+        <w:rPr>
+          <w:rFonts w:ascii="Nunito" w:eastAsia="Times New Roman" w:hAnsi="Nunito" w:cs="Tahoma"/>
+          <w:color w:val="000000"/>
+          <w:sz w:val="26"/>
+          <w:szCs w:val="26"/>
+          <w:lang w:eastAsia="cs-CZ"/>
+        </w:rPr>
+        <w:t xml:space="preserve">nebude </w:t>
+      </w:r>
+      <w:r>
+        <w:rPr>
+          <w:rFonts w:ascii="Nunito" w:eastAsia="Times New Roman" w:hAnsi="Nunito" w:cs="Tahoma"/>
+          <w:color w:val="000000"/>
+          <w:sz w:val="26"/>
+          <w:szCs w:val="26"/>
+          <w:lang w:eastAsia="cs-CZ"/>
+        </w:rPr>
+        <w:t>hromadný start.</w:t>
       </w:r>
     </w:p>
     <w:p>
       <w:pPr>
-        <w:pStyle w:val="Odstavecseseznamem"/>
-        <w:spacing w:after="105" w:line="240" w:lineRule="auto"/>
-        <w:rPr>
-          <w:rFonts w:ascii="Nunito" w:eastAsia="Times New Roman" w:hAnsi="Nunito" w:cs="Tahoma"/>
-          <w:color w:val="000000"/>
-          <w:sz w:val="28"/>
-          <w:szCs w:val="28"/>
-          <w:lang w:eastAsia="cs-CZ"/>
-        </w:rPr>
-      </w:pPr>
-      <w:r>
-        <w:rPr>
-          <w:rFonts w:ascii="Nunito" w:eastAsia="Times New Roman" w:hAnsi="Nunito" w:cs="Tahoma"/>
-          <w:color w:val="000000"/>
-          <w:sz w:val="28"/>
-          <w:szCs w:val="28"/>
-          <w:lang w:eastAsia="cs-CZ"/>
-        </w:rPr>
-        <w:t>(půlmaratonu se mohou účastnit pouze osoby starší 18ti let)</w:t>
+        <w:spacing w:after="0" w:line="240" w:lineRule="auto"/>
+        <w:rPr>
+          <w:rFonts w:ascii="Nunito" w:eastAsia="Times New Roman" w:hAnsi="Nunito" w:cs="Tahoma"/>
+          <w:color w:val="000000"/>
+          <w:sz w:val="26"/>
+          <w:szCs w:val="26"/>
+          <w:lang w:eastAsia="cs-CZ"/>
+        </w:rPr>
+      </w:pPr>
+      <w:r>
+        <w:rPr>
+          <w:rFonts w:ascii="Nunito" w:eastAsia="Times New Roman" w:hAnsi="Nunito" w:cs="Tahoma"/>
+          <w:color w:val="000000"/>
+          <w:sz w:val="26"/>
+          <w:szCs w:val="26"/>
+          <w:lang w:eastAsia="cs-CZ"/>
+        </w:rPr>
+        <w:t xml:space="preserve">Vzhledem k omezením nebude letos žádné oficiální zázemí, nebude ani vyhlašování výsledků. Není možné tradiční občerstvení </w:t>
+      </w:r>
+      <w:r>
+        <w:rPr>
+          <w:rFonts w:ascii="Nunito" w:eastAsia="Times New Roman" w:hAnsi="Nunito" w:cs="Tahoma"/>
+          <w:color w:val="000000"/>
+          <w:sz w:val="26"/>
+          <w:szCs w:val="26"/>
+          <w:lang w:eastAsia="cs-CZ"/>
+        </w:rPr>
+        <w:t>na trati a v cíli. Počítejte s tím!</w:t>
       </w:r>
     </w:p>
     <w:p>
@@ -1059,12 +2185,50 @@
         <w:spacing w:after="0" w:line="240" w:lineRule="auto"/>
         <w:rPr>
           <w:rFonts w:ascii="Nunito" w:eastAsia="Times New Roman" w:hAnsi="Nunito" w:cs="Tahoma"/>
-          <w:color w:val="000000"/>
-          <w:sz w:val="28"/>
-          <w:szCs w:val="28"/>
-          <w:lang w:eastAsia="cs-CZ"/>
-        </w:rPr>
-      </w:pPr>
+          <w:b/>
+          <w:bCs/>
+          <w:color w:val="000000"/>
+          <w:sz w:val="26"/>
+          <w:szCs w:val="26"/>
+          <w:lang w:eastAsia="cs-CZ"/>
+        </w:rPr>
+      </w:pPr>
+      <w:r>
+        <w:rPr>
+          <w:rFonts w:ascii="Nunito" w:eastAsia="Times New Roman" w:hAnsi="Nunito" w:cs="Tahoma"/>
+          <w:b/>
+          <w:bCs/>
+          <w:color w:val="000000"/>
+          <w:sz w:val="26"/>
+          <w:szCs w:val="26"/>
+          <w:lang w:eastAsia="cs-CZ"/>
+        </w:rPr>
+        <w:t>Start</w:t>
+      </w:r>
+      <w:r>
+        <w:rPr>
+          <w:rFonts w:ascii="Nunito" w:eastAsia="Times New Roman" w:hAnsi="Nunito" w:cs="Tahoma"/>
+          <w:b/>
+          <w:bCs/>
+          <w:color w:val="000000"/>
+          <w:sz w:val="26"/>
+          <w:szCs w:val="26"/>
+          <w:lang w:eastAsia="cs-CZ"/>
+        </w:rPr>
+        <w:t xml:space="preserve">ovat se bude </w:t>
+      </w:r>
+      <w:r>
+        <w:rPr>
+          <w:rFonts w:ascii="Nunito" w:eastAsia="Times New Roman" w:hAnsi="Nunito" w:cs="Tahoma"/>
+          <w:b/>
+          <w:bCs/>
+          <w:color w:val="000000"/>
+          <w:sz w:val="26"/>
+          <w:szCs w:val="26"/>
+          <w:lang w:eastAsia="cs-CZ"/>
+        </w:rPr>
+        <w:t>jednotlivě či maximálně po dvou!</w:t>
+      </w:r>
     </w:p>
     <w:p>
       <w:pPr>
@@ -1072,61 +2236,11 @@
         <w:rPr>
           <w:rFonts w:ascii="Nunito" w:eastAsia="Times New Roman" w:hAnsi="Nunito" w:cs="Tahoma"/>
           <w:color w:val="000000"/>
-          <w:sz w:val="28"/>
-          <w:szCs w:val="28"/>
-          <w:lang w:eastAsia="cs-CZ"/>
-        </w:rPr>
-      </w:pPr>
-      <w:r>
-        <w:rPr>
-          <w:rFonts w:ascii="Nunito" w:eastAsia="Times New Roman" w:hAnsi="Nunito" w:cs="Tahoma"/>
-          <w:color w:val="000000"/>
-          <w:sz w:val="28"/>
-          <w:szCs w:val="28"/>
-          <w:lang w:eastAsia="cs-CZ"/>
-        </w:rPr>
-        <w:t xml:space="preserve">Individuální běžecká </w:t>
-      </w:r>
-      <w:r>
-        <w:rPr>
-          <w:rFonts w:ascii="Nunito" w:eastAsia="Times New Roman" w:hAnsi="Nunito" w:cs="Tahoma"/>
-          <w:color w:val="000000"/>
-          <w:sz w:val="28"/>
-          <w:szCs w:val="28"/>
-          <w:lang w:eastAsia="cs-CZ"/>
-        </w:rPr>
-        <w:t>akce</w:t>
-      </w:r>
-      <w:r>
-        <w:rPr>
-          <w:rFonts w:ascii="Nunito" w:eastAsia="Times New Roman" w:hAnsi="Nunito" w:cs="Tahoma"/>
-          <w:color w:val="000000"/>
-          <w:sz w:val="28"/>
-          <w:szCs w:val="28"/>
-          <w:lang w:eastAsia="cs-CZ"/>
-        </w:rPr>
-        <w:t xml:space="preserve"> probíhá </w:t>
-      </w:r>
-      <w:r>
-        <w:rPr>
-          <w:rFonts w:ascii="Nunito" w:eastAsia="Times New Roman" w:hAnsi="Nunito" w:cs="Tahoma"/>
-          <w:color w:val="000000"/>
-          <w:sz w:val="28"/>
-          <w:szCs w:val="28"/>
-          <w:lang w:eastAsia="cs-CZ"/>
-        </w:rPr>
-        <w:t xml:space="preserve">dle platných epidemiologických </w:t>
-      </w:r>
-      <w:r>
-        <w:rPr>
-          <w:rFonts w:ascii="Nunito" w:eastAsia="Times New Roman" w:hAnsi="Nunito" w:cs="Tahoma"/>
-          <w:color w:val="000000"/>
-          <w:sz w:val="28"/>
-          <w:szCs w:val="28"/>
-          <w:lang w:eastAsia="cs-CZ"/>
-        </w:rPr>
-        <w:t>omezení.</w:t>
-      </w:r>
+          <w:sz w:val="26"/>
+          <w:szCs w:val="26"/>
+          <w:lang w:eastAsia="cs-CZ"/>
+        </w:rPr>
+      </w:pPr>
     </w:p>
     <w:p>
       <w:pPr>
@@ -1134,60 +2248,30 @@
         <w:rPr>
           <w:rFonts w:ascii="Nunito" w:eastAsia="Times New Roman" w:hAnsi="Nunito" w:cs="Tahoma"/>
           <w:color w:val="000000"/>
-          <w:sz w:val="28"/>
-          <w:szCs w:val="28"/>
-          <w:lang w:eastAsia="cs-CZ"/>
-        </w:rPr>
-      </w:pPr>
-      <w:r>
-        <w:rPr>
-          <w:rFonts w:ascii="Nunito" w:eastAsia="Times New Roman" w:hAnsi="Nunito" w:cs="Tahoma"/>
-          <w:color w:val="000000"/>
-          <w:sz w:val="28"/>
-          <w:szCs w:val="28"/>
-          <w:lang w:eastAsia="cs-CZ"/>
-        </w:rPr>
-        <w:t>Prosíme všechny účastníky, aby respektovali platná doporučení. Je doporučené startovat průběžně,</w:t>
-      </w:r>
-      <w:r>
-        <w:rPr>
-          <w:rFonts w:ascii="Nunito" w:eastAsia="Times New Roman" w:hAnsi="Nunito" w:cs="Tahoma"/>
-          <w:color w:val="000000"/>
-          <w:sz w:val="28"/>
-          <w:szCs w:val="28"/>
-          <w:lang w:eastAsia="cs-CZ"/>
-        </w:rPr>
-        <w:t xml:space="preserve"> proto </w:t>
-      </w:r>
-      <w:r>
-        <w:rPr>
-          <w:rFonts w:ascii="Nunito" w:eastAsia="Times New Roman" w:hAnsi="Nunito" w:cs="Tahoma"/>
-          <w:color w:val="000000"/>
-          <w:sz w:val="28"/>
-          <w:szCs w:val="28"/>
-          <w:lang w:eastAsia="cs-CZ"/>
-        </w:rPr>
-        <w:t xml:space="preserve">letos </w:t>
-      </w:r>
-      <w:r>
-        <w:rPr>
-          <w:rFonts w:ascii="Nunito" w:eastAsia="Times New Roman" w:hAnsi="Nunito" w:cs="Tahoma"/>
-          <w:color w:val="000000"/>
-          <w:sz w:val="28"/>
-          <w:szCs w:val="28"/>
-          <w:lang w:eastAsia="cs-CZ"/>
-        </w:rPr>
-        <w:t xml:space="preserve">nebude </w:t>
-      </w:r>
-      <w:r>
-        <w:rPr>
-          <w:rFonts w:ascii="Nunito" w:eastAsia="Times New Roman" w:hAnsi="Nunito" w:cs="Tahoma"/>
-          <w:color w:val="000000"/>
-          <w:sz w:val="28"/>
-          <w:szCs w:val="28"/>
-          <w:lang w:eastAsia="cs-CZ"/>
-        </w:rPr>
-        <w:t>hromadný start.</w:t>
+          <w:sz w:val="26"/>
+          <w:szCs w:val="26"/>
+          <w:lang w:eastAsia="cs-CZ"/>
+        </w:rPr>
+      </w:pPr>
+      <w:r>
+        <w:rPr>
+          <w:rFonts w:ascii="Nunito" w:eastAsia="Times New Roman" w:hAnsi="Nunito" w:cs="Tahoma"/>
+          <w:color w:val="000000"/>
+          <w:sz w:val="26"/>
+          <w:szCs w:val="26"/>
+          <w:lang w:eastAsia="cs-CZ"/>
+        </w:rPr>
+        <w:t>Pojďte do toho</w:t>
+      </w:r>
+      <w:r>
+        <w:rPr>
+          <w:rFonts w:ascii="Nunito" w:eastAsia="Times New Roman" w:hAnsi="Nunito" w:cs="Tahoma"/>
+          <w:color w:val="000000"/>
+          <w:sz w:val="26"/>
+          <w:szCs w:val="26"/>
+          <w:lang w:eastAsia="cs-CZ"/>
+        </w:rPr>
+        <w:t xml:space="preserve"> s námi, na trati se budeme potkávat.</w:t>
       </w:r>
     </w:p>
     <w:p>
@@ -1196,170 +2280,31 @@
         <w:rPr>
           <w:rFonts w:ascii="Nunito" w:eastAsia="Times New Roman" w:hAnsi="Nunito" w:cs="Tahoma"/>
           <w:color w:val="000000"/>
-          <w:sz w:val="28"/>
-          <w:szCs w:val="28"/>
-          <w:lang w:eastAsia="cs-CZ"/>
-        </w:rPr>
-      </w:pPr>
-      <w:r>
-        <w:rPr>
-          <w:rFonts w:ascii="Nunito" w:eastAsia="Times New Roman" w:hAnsi="Nunito" w:cs="Tahoma"/>
-          <w:color w:val="000000"/>
-          <w:sz w:val="28"/>
-          <w:szCs w:val="28"/>
-          <w:lang w:eastAsia="cs-CZ"/>
-        </w:rPr>
-        <w:t xml:space="preserve">Vzhledem k omezením nebude letos žádné oficiální zázemí, nebude ani vyhlašování výsledků. Není možné tradiční občerstvení </w:t>
-      </w:r>
-      <w:r>
-        <w:rPr>
-          <w:rFonts w:ascii="Nunito" w:eastAsia="Times New Roman" w:hAnsi="Nunito" w:cs="Tahoma"/>
-          <w:color w:val="000000"/>
-          <w:sz w:val="28"/>
-          <w:szCs w:val="28"/>
-          <w:lang w:eastAsia="cs-CZ"/>
-        </w:rPr>
-        <w:t>na trati a v cíli. Počítejte s tím!</w:t>
+          <w:sz w:val="26"/>
+          <w:szCs w:val="26"/>
+          <w:lang w:eastAsia="cs-CZ"/>
+        </w:rPr>
+      </w:pPr>
+      <w:r>
+        <w:rPr>
+          <w:rFonts w:ascii="Nunito" w:eastAsia="Times New Roman" w:hAnsi="Nunito" w:cs="Tahoma"/>
+          <w:color w:val="000000"/>
+          <w:sz w:val="26"/>
+          <w:szCs w:val="26"/>
+          <w:lang w:eastAsia="cs-CZ"/>
+        </w:rPr>
+        <w:t>Není důležité zvítězit, ale zůstat v kondici a pohodě.</w:t>
       </w:r>
     </w:p>
     <w:p>
       <w:pPr>
         <w:spacing w:after="0" w:line="240" w:lineRule="auto"/>
-        <w:rPr>
-          <w:rFonts w:ascii="Nunito" w:eastAsia="Times New Roman" w:hAnsi="Nunito" w:cs="Tahoma"/>
-          <w:b/>
-          <w:bCs/>
-          <w:color w:val="000000"/>
-          <w:sz w:val="28"/>
-          <w:szCs w:val="28"/>
-          <w:lang w:eastAsia="cs-CZ"/>
-        </w:rPr>
-      </w:pPr>
-      <w:r>
-        <w:rPr>
-          <w:rFonts w:ascii="Nunito" w:eastAsia="Times New Roman" w:hAnsi="Nunito" w:cs="Tahoma"/>
-          <w:b/>
-          <w:bCs/>
-          <w:color w:val="000000"/>
-          <w:sz w:val="28"/>
-          <w:szCs w:val="28"/>
-          <w:lang w:eastAsia="cs-CZ"/>
-        </w:rPr>
-        <w:t>Start</w:t>
-      </w:r>
-      <w:r>
-        <w:rPr>
-          <w:rFonts w:ascii="Nunito" w:eastAsia="Times New Roman" w:hAnsi="Nunito" w:cs="Tahoma"/>
-          <w:b/>
-          <w:bCs/>
-          <w:color w:val="000000"/>
-          <w:sz w:val="28"/>
-          <w:szCs w:val="28"/>
-          <w:lang w:eastAsia="cs-CZ"/>
-        </w:rPr>
-        <w:t xml:space="preserve">ovat se bude </w:t>
-      </w:r>
-      <w:r>
-        <w:rPr>
-          <w:rFonts w:ascii="Nunito" w:eastAsia="Times New Roman" w:hAnsi="Nunito" w:cs="Tahoma"/>
-          <w:b/>
-          <w:bCs/>
-          <w:color w:val="000000"/>
-          <w:sz w:val="28"/>
-          <w:szCs w:val="28"/>
-          <w:lang w:eastAsia="cs-CZ"/>
-        </w:rPr>
-        <w:t>jednotlivě či maximálně po dvou!</w:t>
-      </w:r>
-    </w:p>
-    <w:p>
-      <w:pPr>
-        <w:spacing w:after="0" w:line="240" w:lineRule="auto"/>
-        <w:rPr>
-          <w:rFonts w:ascii="Nunito" w:eastAsia="Times New Roman" w:hAnsi="Nunito" w:cs="Tahoma"/>
-          <w:color w:val="000000"/>
-          <w:sz w:val="28"/>
-          <w:szCs w:val="28"/>
-          <w:lang w:eastAsia="cs-CZ"/>
-        </w:rPr>
-      </w:pPr>
-    </w:p>
-    <w:p>
-      <w:pPr>
-        <w:spacing w:after="0" w:line="240" w:lineRule="auto"/>
-        <w:rPr>
-          <w:rFonts w:ascii="Nunito" w:eastAsia="Times New Roman" w:hAnsi="Nunito" w:cs="Tahoma"/>
-          <w:color w:val="000000"/>
-          <w:sz w:val="28"/>
-          <w:szCs w:val="28"/>
-          <w:lang w:eastAsia="cs-CZ"/>
-        </w:rPr>
-      </w:pPr>
-      <w:r>
-        <w:rPr>
-          <w:rFonts w:ascii="Nunito" w:eastAsia="Times New Roman" w:hAnsi="Nunito" w:cs="Tahoma"/>
-          <w:color w:val="000000"/>
-          <w:sz w:val="28"/>
-          <w:szCs w:val="28"/>
-          <w:lang w:eastAsia="cs-CZ"/>
-        </w:rPr>
-        <w:t>Pojďte do toho</w:t>
-      </w:r>
-      <w:r>
-        <w:rPr>
-          <w:rFonts w:ascii="Nunito" w:eastAsia="Times New Roman" w:hAnsi="Nunito" w:cs="Tahoma"/>
-          <w:color w:val="000000"/>
-          <w:sz w:val="28"/>
-          <w:szCs w:val="28"/>
-          <w:lang w:eastAsia="cs-CZ"/>
-        </w:rPr>
-        <w:t xml:space="preserve"> s námi, na trati se budeme potkávat.</w:t>
-      </w:r>
-    </w:p>
-    <w:p>
-      <w:pPr>
-        <w:spacing w:after="0" w:line="240" w:lineRule="auto"/>
-        <w:rPr>
-          <w:rFonts w:ascii="Nunito" w:eastAsia="Times New Roman" w:hAnsi="Nunito" w:cs="Tahoma"/>
-          <w:color w:val="000000"/>
-          <w:sz w:val="28"/>
-          <w:szCs w:val="28"/>
-          <w:lang w:eastAsia="cs-CZ"/>
-        </w:rPr>
-      </w:pPr>
-      <w:r>
-        <w:rPr>
-          <w:rFonts w:ascii="Nunito" w:eastAsia="Times New Roman" w:hAnsi="Nunito" w:cs="Tahoma"/>
-          <w:color w:val="000000"/>
-          <w:sz w:val="28"/>
-          <w:szCs w:val="28"/>
-          <w:lang w:eastAsia="cs-CZ"/>
-        </w:rPr>
-        <w:t>Není důležité zvítězit, ale zůstat v kondici a pohodě.</w:t>
-      </w:r>
-    </w:p>
-    <w:p>
-      <w:pPr>
-        <w:spacing w:after="0" w:line="240" w:lineRule="auto"/>
         <w:jc w:val="right"/>
         <w:rPr>
           <w:rFonts w:ascii="Nunito" w:eastAsia="Times New Roman" w:hAnsi="Nunito" w:cs="Tahoma"/>
           <w:color w:val="000000"/>
-          <w:sz w:val="28"/>
-          <w:szCs w:val="28"/>
-          <w:lang w:eastAsia="cs-CZ"/>
-        </w:rPr>
-      </w:pPr>
-    </w:p>
-    <w:p>
-      <w:pPr>
-        <w:spacing w:after="0" w:line="240" w:lineRule="auto"/>
-        <w:jc w:val="right"/>
-        <w:rPr>
-          <w:rFonts w:ascii="Nunito" w:eastAsia="Times New Roman" w:hAnsi="Nunito" w:cs="Tahoma"/>
-          <w:color w:val="000000"/>
-          <w:sz w:val="28"/>
-          <w:szCs w:val="28"/>
+          <w:sz w:val="26"/>
+          <w:szCs w:val="26"/>
           <w:lang w:eastAsia="cs-CZ"/>
         </w:rPr>
       </w:pPr>
@@ -1368,8 +2313,8 @@
         <w:rPr>
           <w:rFonts w:ascii="Nunito" w:eastAsia="Times New Roman" w:hAnsi="Nunito" w:cs="Tahoma"/>
           <w:color w:val="000000"/>
-          <w:sz w:val="28"/>
-          <w:szCs w:val="28"/>
+          <w:sz w:val="26"/>
+          <w:szCs w:val="26"/>
           <w:lang w:eastAsia="cs-CZ"/>
         </w:rPr>
         <w:t>Hopman</w:t>
@@ -1379,8 +2324,8 @@
         <w:rPr>
           <w:rFonts w:ascii="Nunito" w:eastAsia="Times New Roman" w:hAnsi="Nunito" w:cs="Tahoma"/>
           <w:color w:val="000000"/>
-          <w:sz w:val="28"/>
-          <w:szCs w:val="28"/>
+          <w:sz w:val="26"/>
+          <w:szCs w:val="26"/>
           <w:lang w:eastAsia="cs-CZ"/>
         </w:rPr>
         <w:t xml:space="preserve"> team</w:t>
@@ -1389,8 +2334,8 @@
         <w:rPr>
           <w:rFonts w:ascii="Nunito" w:eastAsia="Times New Roman" w:hAnsi="Nunito" w:cs="Tahoma"/>
           <w:color w:val="000000"/>
-          <w:sz w:val="28"/>
-          <w:szCs w:val="28"/>
+          <w:sz w:val="26"/>
+          <w:szCs w:val="26"/>
           <w:lang w:eastAsia="cs-CZ"/>
         </w:rPr>
         <w:t xml:space="preserve"> Žatec</w:t>

</xml_diff>